<commit_message>
Die 1. Version des Backends entwickelt
</commit_message>
<xml_diff>
--- a/DokuUndInfos/DokuVersicherungsrechnerGiacun.docx
+++ b/DokuUndInfos/DokuVersicherungsrechnerGiacun.docx
@@ -509,7 +509,11 @@
     <w:sdt>
       <w:sdtPr>
         <w:rPr>
-          <w:lang w:val="de-DE"/>
+          <w:rFonts w:asciiTheme="minorHAnsi" w:eastAsiaTheme="minorHAnsi" w:hAnsiTheme="minorHAnsi" w:cstheme="minorBidi"/>
+          <w:color w:val="auto"/>
+          <w:sz w:val="22"/>
+          <w:szCs w:val="22"/>
+          <w:lang w:val="de-DE" w:eastAsia="en-US"/>
         </w:rPr>
         <w:id w:val="-1381711655"/>
         <w:docPartObj>
@@ -519,13 +523,8 @@
       </w:sdtPr>
       <w:sdtEndPr>
         <w:rPr>
-          <w:rFonts w:asciiTheme="minorHAnsi" w:eastAsiaTheme="minorHAnsi" w:hAnsiTheme="minorHAnsi" w:cstheme="minorBidi"/>
           <w:b/>
           <w:bCs/>
-          <w:color w:val="auto"/>
-          <w:sz w:val="22"/>
-          <w:szCs w:val="22"/>
-          <w:lang w:eastAsia="en-US"/>
         </w:rPr>
       </w:sdtEndPr>
       <w:sdtContent>
@@ -1405,6 +1404,31 @@
       </w:r>
       <w:r>
         <w:t xml:space="preserve"> nachholen.</w:t>
+      </w:r>
+    </w:p>
+    <w:p/>
+    <w:p>
+      <w:pPr>
+        <w:pStyle w:val="berschrift1"/>
+        <w:rPr>
+          <w:b/>
+          <w:bCs/>
+          <w:color w:val="000000" w:themeColor="text1"/>
+        </w:rPr>
+      </w:pPr>
+      <w:r>
+        <w:rPr>
+          <w:b/>
+          <w:bCs/>
+          <w:color w:val="000000" w:themeColor="text1"/>
+        </w:rPr>
+        <w:t>Eingabefelder</w:t>
+      </w:r>
+    </w:p>
+    <w:p/>
+    <w:p>
+      <w:r>
+        <w:t xml:space="preserve">Ich habe die </w:t>
       </w:r>
     </w:p>
     <w:sectPr>
@@ -2249,6 +2273,7 @@
   </w:compat>
   <w:rsids>
     <w:rsidRoot w:val="00476322"/>
+    <w:rsid w:val="0013547C"/>
     <w:rsid w:val="00476322"/>
     <w:rsid w:val="00B26268"/>
     <w:rsid w:val="00D8068D"/>

</xml_diff>

<commit_message>
Die Doku wurde weiter geschrieben
</commit_message>
<xml_diff>
--- a/DokuUndInfos/DokuVersicherungsrechnerGiacun.docx
+++ b/DokuUndInfos/DokuVersicherungsrechnerGiacun.docx
@@ -1,6 +1,6 @@
 
 <file path=word/document.xml><?xml version="1.0" encoding="utf-8"?>
-<w:document xmlns:wpc="http://schemas.microsoft.com/office/word/2010/wordprocessingCanvas" xmlns:cx="http://schemas.microsoft.com/office/drawing/2014/chartex" xmlns:cx1="http://schemas.microsoft.com/office/drawing/2015/9/8/chartex" xmlns:cx2="http://schemas.microsoft.com/office/drawing/2015/10/21/chartex" xmlns:cx3="http://schemas.microsoft.com/office/drawing/2016/5/9/chartex" xmlns:cx4="http://schemas.microsoft.com/office/drawing/2016/5/10/chartex" xmlns:cx5="http://schemas.microsoft.com/office/drawing/2016/5/11/chartex" xmlns:cx6="http://schemas.microsoft.com/office/drawing/2016/5/12/chartex" xmlns:cx7="http://schemas.microsoft.com/office/drawing/2016/5/13/chartex" xmlns:cx8="http://schemas.microsoft.com/office/drawing/2016/5/14/chartex" xmlns:mc="http://schemas.openxmlformats.org/markup-compatibility/2006" xmlns:aink="http://schemas.microsoft.com/office/drawing/2016/ink" xmlns:am3d="http://schemas.microsoft.com/office/drawing/2017/model3d" xmlns:o="urn:schemas-microsoft-com:office:office" xmlns:oel="http://schemas.microsoft.com/office/2019/extlst" xmlns:r="http://schemas.openxmlformats.org/officeDocument/2006/relationships" xmlns:m="http://schemas.openxmlformats.org/officeDocument/2006/math" xmlns:v="urn:schemas-microsoft-com:vml" xmlns:wp14="http://schemas.microsoft.com/office/word/2010/wordprocessingDrawing" xmlns:wp="http://schemas.openxmlformats.org/drawingml/2006/wordprocessingDrawing" xmlns:w10="urn:schemas-microsoft-com:office:word" xmlns:w="http://schemas.openxmlformats.org/wordprocessingml/2006/main" xmlns:w14="http://schemas.microsoft.com/office/word/2010/wordml" xmlns:w15="http://schemas.microsoft.com/office/word/2012/wordml" xmlns:w16cex="http://schemas.microsoft.com/office/word/2018/wordml/cex" xmlns:w16cid="http://schemas.microsoft.com/office/word/2016/wordml/cid" xmlns:w16="http://schemas.microsoft.com/office/word/2018/wordml" xmlns:w16sdtdh="http://schemas.microsoft.com/office/word/2020/wordml/sdtdatahash" xmlns:w16se="http://schemas.microsoft.com/office/word/2015/wordml/symex" xmlns:wpg="http://schemas.microsoft.com/office/word/2010/wordprocessingGroup" xmlns:wpi="http://schemas.microsoft.com/office/word/2010/wordprocessingInk" xmlns:wne="http://schemas.microsoft.com/office/word/2006/wordml" xmlns:wps="http://schemas.microsoft.com/office/word/2010/wordprocessingShape" mc:Ignorable="w14 w15 w16se w16cid w16 w16cex w16sdtdh wp14">
+<w:document xmlns:wpc="http://schemas.microsoft.com/office/word/2010/wordprocessingCanvas" xmlns:cx="http://schemas.microsoft.com/office/drawing/2014/chartex" xmlns:cx1="http://schemas.microsoft.com/office/drawing/2015/9/8/chartex" xmlns:cx2="http://schemas.microsoft.com/office/drawing/2015/10/21/chartex" xmlns:cx3="http://schemas.microsoft.com/office/drawing/2016/5/9/chartex" xmlns:cx4="http://schemas.microsoft.com/office/drawing/2016/5/10/chartex" xmlns:cx5="http://schemas.microsoft.com/office/drawing/2016/5/11/chartex" xmlns:cx6="http://schemas.microsoft.com/office/drawing/2016/5/12/chartex" xmlns:cx7="http://schemas.microsoft.com/office/drawing/2016/5/13/chartex" xmlns:cx8="http://schemas.microsoft.com/office/drawing/2016/5/14/chartex" xmlns:mc="http://schemas.openxmlformats.org/markup-compatibility/2006" xmlns:aink="http://schemas.microsoft.com/office/drawing/2016/ink" xmlns:am3d="http://schemas.microsoft.com/office/drawing/2017/model3d" xmlns:o="urn:schemas-microsoft-com:office:office" xmlns:oel="http://schemas.microsoft.com/office/2019/extlst" xmlns:r="http://schemas.openxmlformats.org/officeDocument/2006/relationships" xmlns:m="http://schemas.openxmlformats.org/officeDocument/2006/math" xmlns:v="urn:schemas-microsoft-com:vml" xmlns:wp14="http://schemas.microsoft.com/office/word/2010/wordprocessingDrawing" xmlns:wp="http://schemas.openxmlformats.org/drawingml/2006/wordprocessingDrawing" xmlns:w10="urn:schemas-microsoft-com:office:word" xmlns:w="http://schemas.openxmlformats.org/wordprocessingml/2006/main" xmlns:w14="http://schemas.microsoft.com/office/word/2010/wordml" xmlns:w15="http://schemas.microsoft.com/office/word/2012/wordml" xmlns:w16cex="http://schemas.microsoft.com/office/word/2018/wordml/cex" xmlns:w16cid="http://schemas.microsoft.com/office/word/2016/wordml/cid" xmlns:w16="http://schemas.microsoft.com/office/word/2018/wordml" xmlns:w16du="http://schemas.microsoft.com/office/word/2023/wordml/word16du" xmlns:w16sdtdh="http://schemas.microsoft.com/office/word/2020/wordml/sdtdatahash" xmlns:w16se="http://schemas.microsoft.com/office/word/2015/wordml/symex" xmlns:wpg="http://schemas.microsoft.com/office/word/2010/wordprocessingGroup" xmlns:wpi="http://schemas.microsoft.com/office/word/2010/wordprocessingInk" xmlns:wne="http://schemas.microsoft.com/office/word/2006/wordml" xmlns:wps="http://schemas.microsoft.com/office/word/2010/wordprocessingShape" mc:Ignorable="w14 w15 w16se w16cid w16 w16cex w16sdtdh wp14">
   <w:body>
     <w:sdt>
       <w:sdtPr>
@@ -1428,11 +1428,216 @@
     <w:p/>
     <w:p>
       <w:r>
+        <w:drawing>
+          <wp:anchor distT="0" distB="0" distL="114300" distR="114300" simplePos="0" relativeHeight="251665408" behindDoc="0" locked="0" layoutInCell="1" allowOverlap="1" wp14:anchorId="459462D3" wp14:editId="727EB945">
+            <wp:simplePos x="0" y="0"/>
+            <wp:positionH relativeFrom="column">
+              <wp:posOffset>1905</wp:posOffset>
+            </wp:positionH>
+            <wp:positionV relativeFrom="paragraph">
+              <wp:posOffset>850308</wp:posOffset>
+            </wp:positionV>
+            <wp:extent cx="5760720" cy="2336800"/>
+            <wp:effectExtent l="0" t="0" r="0" b="6350"/>
+            <wp:wrapSquare wrapText="bothSides"/>
+            <wp:docPr id="1191205161" name="Grafik 1" descr="Ein Bild, das Text, Screenshot enthält.&#10;&#10;Automatisch generierte Beschreibung"/>
+            <wp:cNvGraphicFramePr>
+              <a:graphicFrameLocks xmlns:a="http://schemas.openxmlformats.org/drawingml/2006/main" noChangeAspect="1"/>
+            </wp:cNvGraphicFramePr>
+            <a:graphic xmlns:a="http://schemas.openxmlformats.org/drawingml/2006/main">
+              <a:graphicData uri="http://schemas.openxmlformats.org/drawingml/2006/picture">
+                <pic:pic xmlns:pic="http://schemas.openxmlformats.org/drawingml/2006/picture">
+                  <pic:nvPicPr>
+                    <pic:cNvPr id="1191205161" name="Grafik 1" descr="Ein Bild, das Text, Screenshot enthält.&#10;&#10;Automatisch generierte Beschreibung"/>
+                    <pic:cNvPicPr/>
+                  </pic:nvPicPr>
+                  <pic:blipFill>
+                    <a:blip r:embed="rId14">
+                      <a:extLst>
+                        <a:ext uri="{28A0092B-C50C-407E-A947-70E740481C1C}">
+                          <a14:useLocalDpi xmlns:a14="http://schemas.microsoft.com/office/drawing/2010/main" val="0"/>
+                        </a:ext>
+                      </a:extLst>
+                    </a:blip>
+                    <a:stretch>
+                      <a:fillRect/>
+                    </a:stretch>
+                  </pic:blipFill>
+                  <pic:spPr>
+                    <a:xfrm>
+                      <a:off x="0" y="0"/>
+                      <a:ext cx="5760720" cy="2336800"/>
+                    </a:xfrm>
+                    <a:prstGeom prst="rect">
+                      <a:avLst/>
+                    </a:prstGeom>
+                  </pic:spPr>
+                </pic:pic>
+              </a:graphicData>
+            </a:graphic>
+          </wp:anchor>
+        </w:drawing>
+      </w:r>
+      <w:r>
         <w:t xml:space="preserve">Ich habe die </w:t>
       </w:r>
+      <w:r>
+        <w:t>Inputs für den ersten Versicherungsrechner implementiert und darauf immer geachtet, dass es mit meinem GUI-Plan übereinstimmt</w:t>
+      </w:r>
+      <w:r>
+        <w:t>, dies wurde im CSS dann angepasst</w:t>
+      </w:r>
+      <w:r>
+        <w:t>.</w:t>
+      </w:r>
+      <w:r>
+        <w:t xml:space="preserve"> Weiter habe ich die Eingabefelder in ein Form gepackt, welches bei der Ausführung eine Funktion aufruft. Die einzelnen Inputs übergeben die eingegebenen Werte der Funktion, welche danach </w:t>
+      </w:r>
+      <w:r>
+        <w:t>überprüft.</w:t>
+      </w:r>
     </w:p>
+    <w:p/>
+    <w:p>
+      <w:r>
+        <w:t>Dazu werden Informationen angegeben, so dass der Benutzer sieht, ob es sich bei seinen Angaben um eine Unter- oder Überversicherung handelt.</w:t>
+      </w:r>
+      <w:r>
+        <w:br w:type="page"/>
+      </w:r>
+    </w:p>
+    <w:p>
+      <w:r>
+        <w:lastRenderedPageBreak/>
+        <w:drawing>
+          <wp:anchor distT="0" distB="0" distL="114300" distR="114300" simplePos="0" relativeHeight="251666432" behindDoc="0" locked="0" layoutInCell="1" allowOverlap="1" wp14:anchorId="5D71D392" wp14:editId="5566DF01">
+            <wp:simplePos x="0" y="0"/>
+            <wp:positionH relativeFrom="column">
+              <wp:posOffset>1905</wp:posOffset>
+            </wp:positionH>
+            <wp:positionV relativeFrom="paragraph">
+              <wp:posOffset>279877</wp:posOffset>
+            </wp:positionV>
+            <wp:extent cx="5760720" cy="5668645"/>
+            <wp:effectExtent l="0" t="0" r="0" b="8255"/>
+            <wp:wrapSquare wrapText="bothSides"/>
+            <wp:docPr id="1966273649" name="Grafik 1" descr="Ein Bild, das Text, Screenshot enthält.&#10;&#10;Automatisch generierte Beschreibung"/>
+            <wp:cNvGraphicFramePr>
+              <a:graphicFrameLocks xmlns:a="http://schemas.openxmlformats.org/drawingml/2006/main" noChangeAspect="1"/>
+            </wp:cNvGraphicFramePr>
+            <a:graphic xmlns:a="http://schemas.openxmlformats.org/drawingml/2006/main">
+              <a:graphicData uri="http://schemas.openxmlformats.org/drawingml/2006/picture">
+                <pic:pic xmlns:pic="http://schemas.openxmlformats.org/drawingml/2006/picture">
+                  <pic:nvPicPr>
+                    <pic:cNvPr id="1966273649" name="Grafik 1" descr="Ein Bild, das Text, Screenshot enthält.&#10;&#10;Automatisch generierte Beschreibung"/>
+                    <pic:cNvPicPr/>
+                  </pic:nvPicPr>
+                  <pic:blipFill>
+                    <a:blip r:embed="rId15">
+                      <a:extLst>
+                        <a:ext uri="{28A0092B-C50C-407E-A947-70E740481C1C}">
+                          <a14:useLocalDpi xmlns:a14="http://schemas.microsoft.com/office/drawing/2010/main" val="0"/>
+                        </a:ext>
+                      </a:extLst>
+                    </a:blip>
+                    <a:stretch>
+                      <a:fillRect/>
+                    </a:stretch>
+                  </pic:blipFill>
+                  <pic:spPr>
+                    <a:xfrm>
+                      <a:off x="0" y="0"/>
+                      <a:ext cx="5760720" cy="5668645"/>
+                    </a:xfrm>
+                    <a:prstGeom prst="rect">
+                      <a:avLst/>
+                    </a:prstGeom>
+                  </pic:spPr>
+                </pic:pic>
+              </a:graphicData>
+            </a:graphic>
+          </wp:anchor>
+        </w:drawing>
+      </w:r>
+      <w:r>
+        <w:t>Hier habe ich die Funktion «Rechnen» programmiert:</w:t>
+      </w:r>
+    </w:p>
+    <w:p/>
+    <w:p>
+      <w:r>
+        <w:t>Die Funktion «Rechnen», überprüft, ob Werte angegeben wurden und berechnet, danach den Betrag, welche die Versicherung zahlt. Darüber hinaus, wird noch überprüft, ob es sich um eine Unter- oder Überversicherung handelt.</w:t>
+      </w:r>
+    </w:p>
+    <w:p>
+      <w:r>
+        <w:drawing>
+          <wp:anchor distT="0" distB="0" distL="114300" distR="114300" simplePos="0" relativeHeight="251667456" behindDoc="0" locked="0" layoutInCell="1" allowOverlap="1" wp14:anchorId="0167A8F2" wp14:editId="03550420">
+            <wp:simplePos x="0" y="0"/>
+            <wp:positionH relativeFrom="column">
+              <wp:posOffset>3486504</wp:posOffset>
+            </wp:positionH>
+            <wp:positionV relativeFrom="paragraph">
+              <wp:posOffset>28204</wp:posOffset>
+            </wp:positionV>
+            <wp:extent cx="2067213" cy="1781424"/>
+            <wp:effectExtent l="0" t="0" r="0" b="9525"/>
+            <wp:wrapSquare wrapText="bothSides"/>
+            <wp:docPr id="1967269987" name="Grafik 1" descr="Ein Bild, das Text, Schrift, Screenshot, Design enthält.&#10;&#10;Automatisch generierte Beschreibung"/>
+            <wp:cNvGraphicFramePr>
+              <a:graphicFrameLocks xmlns:a="http://schemas.openxmlformats.org/drawingml/2006/main" noChangeAspect="1"/>
+            </wp:cNvGraphicFramePr>
+            <a:graphic xmlns:a="http://schemas.openxmlformats.org/drawingml/2006/main">
+              <a:graphicData uri="http://schemas.openxmlformats.org/drawingml/2006/picture">
+                <pic:pic xmlns:pic="http://schemas.openxmlformats.org/drawingml/2006/picture">
+                  <pic:nvPicPr>
+                    <pic:cNvPr id="1967269987" name="Grafik 1" descr="Ein Bild, das Text, Schrift, Screenshot, Design enthält.&#10;&#10;Automatisch generierte Beschreibung"/>
+                    <pic:cNvPicPr/>
+                  </pic:nvPicPr>
+                  <pic:blipFill>
+                    <a:blip r:embed="rId16">
+                      <a:extLst>
+                        <a:ext uri="{28A0092B-C50C-407E-A947-70E740481C1C}">
+                          <a14:useLocalDpi xmlns:a14="http://schemas.microsoft.com/office/drawing/2010/main" val="0"/>
+                        </a:ext>
+                      </a:extLst>
+                    </a:blip>
+                    <a:stretch>
+                      <a:fillRect/>
+                    </a:stretch>
+                  </pic:blipFill>
+                  <pic:spPr>
+                    <a:xfrm>
+                      <a:off x="0" y="0"/>
+                      <a:ext cx="2067213" cy="1781424"/>
+                    </a:xfrm>
+                    <a:prstGeom prst="rect">
+                      <a:avLst/>
+                    </a:prstGeom>
+                  </pic:spPr>
+                </pic:pic>
+              </a:graphicData>
+            </a:graphic>
+          </wp:anchor>
+        </w:drawing>
+      </w:r>
+    </w:p>
+    <w:p>
+      <w:r>
+        <w:t>Mit der Funktion «Clear» werden alle Werte, die in den UseState Variablen gespeichert sind, zurückgesetzt.</w:t>
+      </w:r>
+    </w:p>
+    <w:p/>
+    <w:p/>
+    <w:p/>
+    <w:p>
+      <w:r>
+        <w:br w:type="page"/>
+      </w:r>
+    </w:p>
+    <w:p/>
     <w:sectPr>
-      <w:footerReference w:type="default" r:id="rId14"/>
+      <w:footerReference w:type="default" r:id="rId17"/>
       <w:pgSz w:w="11906" w:h="16838"/>
       <w:pgMar w:top="1417" w:right="1417" w:bottom="1134" w:left="1417" w:header="708" w:footer="708" w:gutter="0"/>
       <w:pgNumType w:start="0"/>
@@ -1445,7 +1650,7 @@
 </file>
 
 <file path=word/endnotes.xml><?xml version="1.0" encoding="utf-8"?>
-<w:endnotes xmlns:wpc="http://schemas.microsoft.com/office/word/2010/wordprocessingCanvas" xmlns:cx="http://schemas.microsoft.com/office/drawing/2014/chartex" xmlns:cx1="http://schemas.microsoft.com/office/drawing/2015/9/8/chartex" xmlns:cx2="http://schemas.microsoft.com/office/drawing/2015/10/21/chartex" xmlns:cx3="http://schemas.microsoft.com/office/drawing/2016/5/9/chartex" xmlns:cx4="http://schemas.microsoft.com/office/drawing/2016/5/10/chartex" xmlns:cx5="http://schemas.microsoft.com/office/drawing/2016/5/11/chartex" xmlns:cx6="http://schemas.microsoft.com/office/drawing/2016/5/12/chartex" xmlns:cx7="http://schemas.microsoft.com/office/drawing/2016/5/13/chartex" xmlns:cx8="http://schemas.microsoft.com/office/drawing/2016/5/14/chartex" xmlns:mc="http://schemas.openxmlformats.org/markup-compatibility/2006" xmlns:aink="http://schemas.microsoft.com/office/drawing/2016/ink" xmlns:am3d="http://schemas.microsoft.com/office/drawing/2017/model3d" xmlns:o="urn:schemas-microsoft-com:office:office" xmlns:oel="http://schemas.microsoft.com/office/2019/extlst" xmlns:r="http://schemas.openxmlformats.org/officeDocument/2006/relationships" xmlns:m="http://schemas.openxmlformats.org/officeDocument/2006/math" xmlns:v="urn:schemas-microsoft-com:vml" xmlns:wp14="http://schemas.microsoft.com/office/word/2010/wordprocessingDrawing" xmlns:wp="http://schemas.openxmlformats.org/drawingml/2006/wordprocessingDrawing" xmlns:w10="urn:schemas-microsoft-com:office:word" xmlns:w="http://schemas.openxmlformats.org/wordprocessingml/2006/main" xmlns:w14="http://schemas.microsoft.com/office/word/2010/wordml" xmlns:w15="http://schemas.microsoft.com/office/word/2012/wordml" xmlns:w16cex="http://schemas.microsoft.com/office/word/2018/wordml/cex" xmlns:w16cid="http://schemas.microsoft.com/office/word/2016/wordml/cid" xmlns:w16="http://schemas.microsoft.com/office/word/2018/wordml" xmlns:w16sdtdh="http://schemas.microsoft.com/office/word/2020/wordml/sdtdatahash" xmlns:w16se="http://schemas.microsoft.com/office/word/2015/wordml/symex" xmlns:wpg="http://schemas.microsoft.com/office/word/2010/wordprocessingGroup" xmlns:wpi="http://schemas.microsoft.com/office/word/2010/wordprocessingInk" xmlns:wne="http://schemas.microsoft.com/office/word/2006/wordml" xmlns:wps="http://schemas.microsoft.com/office/word/2010/wordprocessingShape" mc:Ignorable="w14 w15 w16se w16cid w16 w16cex w16sdtdh wp14">
+<w:endnotes xmlns:wpc="http://schemas.microsoft.com/office/word/2010/wordprocessingCanvas" xmlns:cx="http://schemas.microsoft.com/office/drawing/2014/chartex" xmlns:cx1="http://schemas.microsoft.com/office/drawing/2015/9/8/chartex" xmlns:cx2="http://schemas.microsoft.com/office/drawing/2015/10/21/chartex" xmlns:cx3="http://schemas.microsoft.com/office/drawing/2016/5/9/chartex" xmlns:cx4="http://schemas.microsoft.com/office/drawing/2016/5/10/chartex" xmlns:cx5="http://schemas.microsoft.com/office/drawing/2016/5/11/chartex" xmlns:cx6="http://schemas.microsoft.com/office/drawing/2016/5/12/chartex" xmlns:cx7="http://schemas.microsoft.com/office/drawing/2016/5/13/chartex" xmlns:cx8="http://schemas.microsoft.com/office/drawing/2016/5/14/chartex" xmlns:mc="http://schemas.openxmlformats.org/markup-compatibility/2006" xmlns:aink="http://schemas.microsoft.com/office/drawing/2016/ink" xmlns:am3d="http://schemas.microsoft.com/office/drawing/2017/model3d" xmlns:o="urn:schemas-microsoft-com:office:office" xmlns:oel="http://schemas.microsoft.com/office/2019/extlst" xmlns:r="http://schemas.openxmlformats.org/officeDocument/2006/relationships" xmlns:m="http://schemas.openxmlformats.org/officeDocument/2006/math" xmlns:v="urn:schemas-microsoft-com:vml" xmlns:wp14="http://schemas.microsoft.com/office/word/2010/wordprocessingDrawing" xmlns:wp="http://schemas.openxmlformats.org/drawingml/2006/wordprocessingDrawing" xmlns:w10="urn:schemas-microsoft-com:office:word" xmlns:w="http://schemas.openxmlformats.org/wordprocessingml/2006/main" xmlns:w14="http://schemas.microsoft.com/office/word/2010/wordml" xmlns:w15="http://schemas.microsoft.com/office/word/2012/wordml" xmlns:w16cex="http://schemas.microsoft.com/office/word/2018/wordml/cex" xmlns:w16cid="http://schemas.microsoft.com/office/word/2016/wordml/cid" xmlns:w16="http://schemas.microsoft.com/office/word/2018/wordml" xmlns:w16du="http://schemas.microsoft.com/office/word/2023/wordml/word16du" xmlns:w16sdtdh="http://schemas.microsoft.com/office/word/2020/wordml/sdtdatahash" xmlns:w16se="http://schemas.microsoft.com/office/word/2015/wordml/symex" xmlns:wpg="http://schemas.microsoft.com/office/word/2010/wordprocessingGroup" xmlns:wpi="http://schemas.microsoft.com/office/word/2010/wordprocessingInk" xmlns:wne="http://schemas.microsoft.com/office/word/2006/wordml" xmlns:wps="http://schemas.microsoft.com/office/word/2010/wordprocessingShape" mc:Ignorable="w14 w15 w16se w16cid w16 w16cex w16sdtdh wp14">
   <w:endnote w:type="separator" w:id="-1">
     <w:p>
       <w:pPr>
@@ -1470,7 +1675,7 @@
 </file>
 
 <file path=word/footer1.xml><?xml version="1.0" encoding="utf-8"?>
-<w:ftr xmlns:wpc="http://schemas.microsoft.com/office/word/2010/wordprocessingCanvas" xmlns:cx="http://schemas.microsoft.com/office/drawing/2014/chartex" xmlns:cx1="http://schemas.microsoft.com/office/drawing/2015/9/8/chartex" xmlns:cx2="http://schemas.microsoft.com/office/drawing/2015/10/21/chartex" xmlns:cx3="http://schemas.microsoft.com/office/drawing/2016/5/9/chartex" xmlns:cx4="http://schemas.microsoft.com/office/drawing/2016/5/10/chartex" xmlns:cx5="http://schemas.microsoft.com/office/drawing/2016/5/11/chartex" xmlns:cx6="http://schemas.microsoft.com/office/drawing/2016/5/12/chartex" xmlns:cx7="http://schemas.microsoft.com/office/drawing/2016/5/13/chartex" xmlns:cx8="http://schemas.microsoft.com/office/drawing/2016/5/14/chartex" xmlns:mc="http://schemas.openxmlformats.org/markup-compatibility/2006" xmlns:aink="http://schemas.microsoft.com/office/drawing/2016/ink" xmlns:am3d="http://schemas.microsoft.com/office/drawing/2017/model3d" xmlns:o="urn:schemas-microsoft-com:office:office" xmlns:oel="http://schemas.microsoft.com/office/2019/extlst" xmlns:r="http://schemas.openxmlformats.org/officeDocument/2006/relationships" xmlns:m="http://schemas.openxmlformats.org/officeDocument/2006/math" xmlns:v="urn:schemas-microsoft-com:vml" xmlns:wp14="http://schemas.microsoft.com/office/word/2010/wordprocessingDrawing" xmlns:wp="http://schemas.openxmlformats.org/drawingml/2006/wordprocessingDrawing" xmlns:w10="urn:schemas-microsoft-com:office:word" xmlns:w="http://schemas.openxmlformats.org/wordprocessingml/2006/main" xmlns:w14="http://schemas.microsoft.com/office/word/2010/wordml" xmlns:w15="http://schemas.microsoft.com/office/word/2012/wordml" xmlns:w16cex="http://schemas.microsoft.com/office/word/2018/wordml/cex" xmlns:w16cid="http://schemas.microsoft.com/office/word/2016/wordml/cid" xmlns:w16="http://schemas.microsoft.com/office/word/2018/wordml" xmlns:w16sdtdh="http://schemas.microsoft.com/office/word/2020/wordml/sdtdatahash" xmlns:w16se="http://schemas.microsoft.com/office/word/2015/wordml/symex" xmlns:wpg="http://schemas.microsoft.com/office/word/2010/wordprocessingGroup" xmlns:wpi="http://schemas.microsoft.com/office/word/2010/wordprocessingInk" xmlns:wne="http://schemas.microsoft.com/office/word/2006/wordml" xmlns:wps="http://schemas.microsoft.com/office/word/2010/wordprocessingShape" mc:Ignorable="w14 w15 w16se w16cid w16 w16cex w16sdtdh wp14">
+<w:ftr xmlns:wpc="http://schemas.microsoft.com/office/word/2010/wordprocessingCanvas" xmlns:cx="http://schemas.microsoft.com/office/drawing/2014/chartex" xmlns:cx1="http://schemas.microsoft.com/office/drawing/2015/9/8/chartex" xmlns:cx2="http://schemas.microsoft.com/office/drawing/2015/10/21/chartex" xmlns:cx3="http://schemas.microsoft.com/office/drawing/2016/5/9/chartex" xmlns:cx4="http://schemas.microsoft.com/office/drawing/2016/5/10/chartex" xmlns:cx5="http://schemas.microsoft.com/office/drawing/2016/5/11/chartex" xmlns:cx6="http://schemas.microsoft.com/office/drawing/2016/5/12/chartex" xmlns:cx7="http://schemas.microsoft.com/office/drawing/2016/5/13/chartex" xmlns:cx8="http://schemas.microsoft.com/office/drawing/2016/5/14/chartex" xmlns:mc="http://schemas.openxmlformats.org/markup-compatibility/2006" xmlns:aink="http://schemas.microsoft.com/office/drawing/2016/ink" xmlns:am3d="http://schemas.microsoft.com/office/drawing/2017/model3d" xmlns:o="urn:schemas-microsoft-com:office:office" xmlns:oel="http://schemas.microsoft.com/office/2019/extlst" xmlns:r="http://schemas.openxmlformats.org/officeDocument/2006/relationships" xmlns:m="http://schemas.openxmlformats.org/officeDocument/2006/math" xmlns:v="urn:schemas-microsoft-com:vml" xmlns:wp14="http://schemas.microsoft.com/office/word/2010/wordprocessingDrawing" xmlns:wp="http://schemas.openxmlformats.org/drawingml/2006/wordprocessingDrawing" xmlns:w10="urn:schemas-microsoft-com:office:word" xmlns:w="http://schemas.openxmlformats.org/wordprocessingml/2006/main" xmlns:w14="http://schemas.microsoft.com/office/word/2010/wordml" xmlns:w15="http://schemas.microsoft.com/office/word/2012/wordml" xmlns:w16cex="http://schemas.microsoft.com/office/word/2018/wordml/cex" xmlns:w16cid="http://schemas.microsoft.com/office/word/2016/wordml/cid" xmlns:w16="http://schemas.microsoft.com/office/word/2018/wordml" xmlns:w16du="http://schemas.microsoft.com/office/word/2023/wordml/word16du" xmlns:w16sdtdh="http://schemas.microsoft.com/office/word/2020/wordml/sdtdatahash" xmlns:w16se="http://schemas.microsoft.com/office/word/2015/wordml/symex" xmlns:wpg="http://schemas.microsoft.com/office/word/2010/wordprocessingGroup" xmlns:wpi="http://schemas.microsoft.com/office/word/2010/wordprocessingInk" xmlns:wne="http://schemas.microsoft.com/office/word/2006/wordml" xmlns:wps="http://schemas.microsoft.com/office/word/2010/wordprocessingShape" mc:Ignorable="w14 w15 w16se w16cid w16 w16cex w16sdtdh wp14">
   <w:sdt>
     <w:sdtPr>
       <w:id w:val="806207280"/>
@@ -1515,7 +1720,7 @@
 </file>
 
 <file path=word/footnotes.xml><?xml version="1.0" encoding="utf-8"?>
-<w:footnotes xmlns:wpc="http://schemas.microsoft.com/office/word/2010/wordprocessingCanvas" xmlns:cx="http://schemas.microsoft.com/office/drawing/2014/chartex" xmlns:cx1="http://schemas.microsoft.com/office/drawing/2015/9/8/chartex" xmlns:cx2="http://schemas.microsoft.com/office/drawing/2015/10/21/chartex" xmlns:cx3="http://schemas.microsoft.com/office/drawing/2016/5/9/chartex" xmlns:cx4="http://schemas.microsoft.com/office/drawing/2016/5/10/chartex" xmlns:cx5="http://schemas.microsoft.com/office/drawing/2016/5/11/chartex" xmlns:cx6="http://schemas.microsoft.com/office/drawing/2016/5/12/chartex" xmlns:cx7="http://schemas.microsoft.com/office/drawing/2016/5/13/chartex" xmlns:cx8="http://schemas.microsoft.com/office/drawing/2016/5/14/chartex" xmlns:mc="http://schemas.openxmlformats.org/markup-compatibility/2006" xmlns:aink="http://schemas.microsoft.com/office/drawing/2016/ink" xmlns:am3d="http://schemas.microsoft.com/office/drawing/2017/model3d" xmlns:o="urn:schemas-microsoft-com:office:office" xmlns:oel="http://schemas.microsoft.com/office/2019/extlst" xmlns:r="http://schemas.openxmlformats.org/officeDocument/2006/relationships" xmlns:m="http://schemas.openxmlformats.org/officeDocument/2006/math" xmlns:v="urn:schemas-microsoft-com:vml" xmlns:wp14="http://schemas.microsoft.com/office/word/2010/wordprocessingDrawing" xmlns:wp="http://schemas.openxmlformats.org/drawingml/2006/wordprocessingDrawing" xmlns:w10="urn:schemas-microsoft-com:office:word" xmlns:w="http://schemas.openxmlformats.org/wordprocessingml/2006/main" xmlns:w14="http://schemas.microsoft.com/office/word/2010/wordml" xmlns:w15="http://schemas.microsoft.com/office/word/2012/wordml" xmlns:w16cex="http://schemas.microsoft.com/office/word/2018/wordml/cex" xmlns:w16cid="http://schemas.microsoft.com/office/word/2016/wordml/cid" xmlns:w16="http://schemas.microsoft.com/office/word/2018/wordml" xmlns:w16sdtdh="http://schemas.microsoft.com/office/word/2020/wordml/sdtdatahash" xmlns:w16se="http://schemas.microsoft.com/office/word/2015/wordml/symex" xmlns:wpg="http://schemas.microsoft.com/office/word/2010/wordprocessingGroup" xmlns:wpi="http://schemas.microsoft.com/office/word/2010/wordprocessingInk" xmlns:wne="http://schemas.microsoft.com/office/word/2006/wordml" xmlns:wps="http://schemas.microsoft.com/office/word/2010/wordprocessingShape" mc:Ignorable="w14 w15 w16se w16cid w16 w16cex w16sdtdh wp14">
+<w:footnotes xmlns:wpc="http://schemas.microsoft.com/office/word/2010/wordprocessingCanvas" xmlns:cx="http://schemas.microsoft.com/office/drawing/2014/chartex" xmlns:cx1="http://schemas.microsoft.com/office/drawing/2015/9/8/chartex" xmlns:cx2="http://schemas.microsoft.com/office/drawing/2015/10/21/chartex" xmlns:cx3="http://schemas.microsoft.com/office/drawing/2016/5/9/chartex" xmlns:cx4="http://schemas.microsoft.com/office/drawing/2016/5/10/chartex" xmlns:cx5="http://schemas.microsoft.com/office/drawing/2016/5/11/chartex" xmlns:cx6="http://schemas.microsoft.com/office/drawing/2016/5/12/chartex" xmlns:cx7="http://schemas.microsoft.com/office/drawing/2016/5/13/chartex" xmlns:cx8="http://schemas.microsoft.com/office/drawing/2016/5/14/chartex" xmlns:mc="http://schemas.openxmlformats.org/markup-compatibility/2006" xmlns:aink="http://schemas.microsoft.com/office/drawing/2016/ink" xmlns:am3d="http://schemas.microsoft.com/office/drawing/2017/model3d" xmlns:o="urn:schemas-microsoft-com:office:office" xmlns:oel="http://schemas.microsoft.com/office/2019/extlst" xmlns:r="http://schemas.openxmlformats.org/officeDocument/2006/relationships" xmlns:m="http://schemas.openxmlformats.org/officeDocument/2006/math" xmlns:v="urn:schemas-microsoft-com:vml" xmlns:wp14="http://schemas.microsoft.com/office/word/2010/wordprocessingDrawing" xmlns:wp="http://schemas.openxmlformats.org/drawingml/2006/wordprocessingDrawing" xmlns:w10="urn:schemas-microsoft-com:office:word" xmlns:w="http://schemas.openxmlformats.org/wordprocessingml/2006/main" xmlns:w14="http://schemas.microsoft.com/office/word/2010/wordml" xmlns:w15="http://schemas.microsoft.com/office/word/2012/wordml" xmlns:w16cex="http://schemas.microsoft.com/office/word/2018/wordml/cex" xmlns:w16cid="http://schemas.microsoft.com/office/word/2016/wordml/cid" xmlns:w16="http://schemas.microsoft.com/office/word/2018/wordml" xmlns:w16du="http://schemas.microsoft.com/office/word/2023/wordml/word16du" xmlns:w16sdtdh="http://schemas.microsoft.com/office/word/2020/wordml/sdtdatahash" xmlns:w16se="http://schemas.microsoft.com/office/word/2015/wordml/symex" xmlns:wpg="http://schemas.microsoft.com/office/word/2010/wordprocessingGroup" xmlns:wpi="http://schemas.microsoft.com/office/word/2010/wordprocessingInk" xmlns:wne="http://schemas.microsoft.com/office/word/2006/wordml" xmlns:wps="http://schemas.microsoft.com/office/word/2010/wordprocessingShape" mc:Ignorable="w14 w15 w16se w16cid w16 w16cex w16sdtdh wp14">
   <w:footnote w:type="separator" w:id="-1">
     <w:p>
       <w:pPr>
@@ -2158,7 +2363,7 @@
 </file>
 
 <file path=word/glossary/document.xml><?xml version="1.0" encoding="utf-8"?>
-<w:glossaryDocument xmlns:wpc="http://schemas.microsoft.com/office/word/2010/wordprocessingCanvas" xmlns:cx="http://schemas.microsoft.com/office/drawing/2014/chartex" xmlns:cx1="http://schemas.microsoft.com/office/drawing/2015/9/8/chartex" xmlns:cx2="http://schemas.microsoft.com/office/drawing/2015/10/21/chartex" xmlns:cx3="http://schemas.microsoft.com/office/drawing/2016/5/9/chartex" xmlns:cx4="http://schemas.microsoft.com/office/drawing/2016/5/10/chartex" xmlns:cx5="http://schemas.microsoft.com/office/drawing/2016/5/11/chartex" xmlns:cx6="http://schemas.microsoft.com/office/drawing/2016/5/12/chartex" xmlns:cx7="http://schemas.microsoft.com/office/drawing/2016/5/13/chartex" xmlns:cx8="http://schemas.microsoft.com/office/drawing/2016/5/14/chartex" xmlns:mc="http://schemas.openxmlformats.org/markup-compatibility/2006" xmlns:aink="http://schemas.microsoft.com/office/drawing/2016/ink" xmlns:am3d="http://schemas.microsoft.com/office/drawing/2017/model3d" xmlns:o="urn:schemas-microsoft-com:office:office" xmlns:oel="http://schemas.microsoft.com/office/2019/extlst" xmlns:r="http://schemas.openxmlformats.org/officeDocument/2006/relationships" xmlns:m="http://schemas.openxmlformats.org/officeDocument/2006/math" xmlns:v="urn:schemas-microsoft-com:vml" xmlns:wp14="http://schemas.microsoft.com/office/word/2010/wordprocessingDrawing" xmlns:wp="http://schemas.openxmlformats.org/drawingml/2006/wordprocessingDrawing" xmlns:w10="urn:schemas-microsoft-com:office:word" xmlns:w="http://schemas.openxmlformats.org/wordprocessingml/2006/main" xmlns:w14="http://schemas.microsoft.com/office/word/2010/wordml" xmlns:w15="http://schemas.microsoft.com/office/word/2012/wordml" xmlns:w16cex="http://schemas.microsoft.com/office/word/2018/wordml/cex" xmlns:w16cid="http://schemas.microsoft.com/office/word/2016/wordml/cid" xmlns:w16="http://schemas.microsoft.com/office/word/2018/wordml" xmlns:w16sdtdh="http://schemas.microsoft.com/office/word/2020/wordml/sdtdatahash" xmlns:w16se="http://schemas.microsoft.com/office/word/2015/wordml/symex" xmlns:wpg="http://schemas.microsoft.com/office/word/2010/wordprocessingGroup" xmlns:wpi="http://schemas.microsoft.com/office/word/2010/wordprocessingInk" xmlns:wne="http://schemas.microsoft.com/office/word/2006/wordml" xmlns:wps="http://schemas.microsoft.com/office/word/2010/wordprocessingShape" mc:Ignorable="w14 w15 w16se w16cid w16 w16cex w16sdtdh wp14">
+<w:glossaryDocument xmlns:wpc="http://schemas.microsoft.com/office/word/2010/wordprocessingCanvas" xmlns:cx="http://schemas.microsoft.com/office/drawing/2014/chartex" xmlns:cx1="http://schemas.microsoft.com/office/drawing/2015/9/8/chartex" xmlns:cx2="http://schemas.microsoft.com/office/drawing/2015/10/21/chartex" xmlns:cx3="http://schemas.microsoft.com/office/drawing/2016/5/9/chartex" xmlns:cx4="http://schemas.microsoft.com/office/drawing/2016/5/10/chartex" xmlns:cx5="http://schemas.microsoft.com/office/drawing/2016/5/11/chartex" xmlns:cx6="http://schemas.microsoft.com/office/drawing/2016/5/12/chartex" xmlns:cx7="http://schemas.microsoft.com/office/drawing/2016/5/13/chartex" xmlns:cx8="http://schemas.microsoft.com/office/drawing/2016/5/14/chartex" xmlns:mc="http://schemas.openxmlformats.org/markup-compatibility/2006" xmlns:aink="http://schemas.microsoft.com/office/drawing/2016/ink" xmlns:am3d="http://schemas.microsoft.com/office/drawing/2017/model3d" xmlns:o="urn:schemas-microsoft-com:office:office" xmlns:oel="http://schemas.microsoft.com/office/2019/extlst" xmlns:r="http://schemas.openxmlformats.org/officeDocument/2006/relationships" xmlns:m="http://schemas.openxmlformats.org/officeDocument/2006/math" xmlns:v="urn:schemas-microsoft-com:vml" xmlns:wp14="http://schemas.microsoft.com/office/word/2010/wordprocessingDrawing" xmlns:wp="http://schemas.openxmlformats.org/drawingml/2006/wordprocessingDrawing" xmlns:w10="urn:schemas-microsoft-com:office:word" xmlns:w="http://schemas.openxmlformats.org/wordprocessingml/2006/main" xmlns:w14="http://schemas.microsoft.com/office/word/2010/wordml" xmlns:w15="http://schemas.microsoft.com/office/word/2012/wordml" xmlns:w16cex="http://schemas.microsoft.com/office/word/2018/wordml/cex" xmlns:w16cid="http://schemas.microsoft.com/office/word/2016/wordml/cid" xmlns:w16="http://schemas.microsoft.com/office/word/2018/wordml" xmlns:w16du="http://schemas.microsoft.com/office/word/2023/wordml/word16du" xmlns:w16sdtdh="http://schemas.microsoft.com/office/word/2020/wordml/sdtdatahash" xmlns:w16se="http://schemas.microsoft.com/office/word/2015/wordml/symex" xmlns:wpg="http://schemas.microsoft.com/office/word/2010/wordprocessingGroup" xmlns:wpi="http://schemas.microsoft.com/office/word/2010/wordprocessingInk" xmlns:wne="http://schemas.microsoft.com/office/word/2006/wordml" xmlns:wps="http://schemas.microsoft.com/office/word/2010/wordprocessingShape" mc:Ignorable="w14 w15 w16se w16cid w16 w16cex w16sdtdh wp14">
   <w:docParts>
     <w:docPart>
       <w:docPartPr>
@@ -2275,6 +2480,7 @@
     <w:rsidRoot w:val="00476322"/>
     <w:rsid w:val="0013547C"/>
     <w:rsid w:val="00476322"/>
+    <w:rsid w:val="00A74D22"/>
     <w:rsid w:val="00B26268"/>
     <w:rsid w:val="00D8068D"/>
     <w:rsid w:val="00E0416F"/>

</xml_diff>

<commit_message>
Quadratmetermodell wurde in der Doku angefangen
</commit_message>
<xml_diff>
--- a/DokuUndInfos/DokuVersicherungsrechnerGiacun.docx
+++ b/DokuUndInfos/DokuVersicherungsrechnerGiacun.docx
@@ -564,7 +564,9 @@
             <w:rPr>
               <w:rFonts w:eastAsiaTheme="minorEastAsia"/>
               <w:noProof/>
+              <w:kern w:val="2"/>
               <w:lang w:eastAsia="de-CH"/>
+              <w14:ligatures w14:val="standardContextual"/>
             </w:rPr>
           </w:pPr>
           <w:r>
@@ -576,7 +578,7 @@
           <w:r>
             <w:fldChar w:fldCharType="separate"/>
           </w:r>
-          <w:hyperlink w:anchor="_Toc130558800" w:history="1">
+          <w:hyperlink w:anchor="_Toc134787820" w:history="1">
             <w:r>
               <w:rPr>
                 <w:rStyle w:val="Hyperlink"/>
@@ -605,7 +607,7 @@
                 <w:noProof/>
                 <w:webHidden/>
               </w:rPr>
-              <w:instrText xml:space="preserve"> PAGEREF _Toc130558800 \h </w:instrText>
+              <w:instrText xml:space="preserve"> PAGEREF _Toc134787820 \h </w:instrText>
             </w:r>
             <w:r>
               <w:rPr>
@@ -645,10 +647,12 @@
             <w:rPr>
               <w:rFonts w:eastAsiaTheme="minorEastAsia"/>
               <w:noProof/>
+              <w:kern w:val="2"/>
               <w:lang w:eastAsia="de-CH"/>
+              <w14:ligatures w14:val="standardContextual"/>
             </w:rPr>
           </w:pPr>
-          <w:hyperlink w:anchor="_Toc130558801" w:history="1">
+          <w:hyperlink w:anchor="_Toc134787821" w:history="1">
             <w:r>
               <w:rPr>
                 <w:rStyle w:val="Hyperlink"/>
@@ -677,7 +681,7 @@
                 <w:noProof/>
                 <w:webHidden/>
               </w:rPr>
-              <w:instrText xml:space="preserve"> PAGEREF _Toc130558801 \h </w:instrText>
+              <w:instrText xml:space="preserve"> PAGEREF _Toc134787821 \h </w:instrText>
             </w:r>
             <w:r>
               <w:rPr>
@@ -717,10 +721,12 @@
             <w:rPr>
               <w:rFonts w:eastAsiaTheme="minorEastAsia"/>
               <w:noProof/>
+              <w:kern w:val="2"/>
               <w:lang w:eastAsia="de-CH"/>
+              <w14:ligatures w14:val="standardContextual"/>
             </w:rPr>
           </w:pPr>
-          <w:hyperlink w:anchor="_Toc130558802" w:history="1">
+          <w:hyperlink w:anchor="_Toc134787822" w:history="1">
             <w:r>
               <w:rPr>
                 <w:rStyle w:val="Hyperlink"/>
@@ -749,7 +755,7 @@
                 <w:noProof/>
                 <w:webHidden/>
               </w:rPr>
-              <w:instrText xml:space="preserve"> PAGEREF _Toc130558802 \h </w:instrText>
+              <w:instrText xml:space="preserve"> PAGEREF _Toc134787822 \h </w:instrText>
             </w:r>
             <w:r>
               <w:rPr>
@@ -789,10 +795,12 @@
             <w:rPr>
               <w:rFonts w:eastAsiaTheme="minorEastAsia"/>
               <w:noProof/>
+              <w:kern w:val="2"/>
               <w:lang w:eastAsia="de-CH"/>
+              <w14:ligatures w14:val="standardContextual"/>
             </w:rPr>
           </w:pPr>
-          <w:hyperlink w:anchor="_Toc130558803" w:history="1">
+          <w:hyperlink w:anchor="_Toc134787823" w:history="1">
             <w:r>
               <w:rPr>
                 <w:rStyle w:val="Hyperlink"/>
@@ -821,7 +829,7 @@
                 <w:noProof/>
                 <w:webHidden/>
               </w:rPr>
-              <w:instrText xml:space="preserve"> PAGEREF _Toc130558803 \h </w:instrText>
+              <w:instrText xml:space="preserve"> PAGEREF _Toc134787823 \h </w:instrText>
             </w:r>
             <w:r>
               <w:rPr>
@@ -861,10 +869,12 @@
             <w:rPr>
               <w:rFonts w:eastAsiaTheme="minorEastAsia"/>
               <w:noProof/>
+              <w:kern w:val="2"/>
               <w:lang w:eastAsia="de-CH"/>
+              <w14:ligatures w14:val="standardContextual"/>
             </w:rPr>
           </w:pPr>
-          <w:hyperlink w:anchor="_Toc130558804" w:history="1">
+          <w:hyperlink w:anchor="_Toc134787824" w:history="1">
             <w:r>
               <w:rPr>
                 <w:rStyle w:val="Hyperlink"/>
@@ -893,7 +903,7 @@
                 <w:noProof/>
                 <w:webHidden/>
               </w:rPr>
-              <w:instrText xml:space="preserve"> PAGEREF _Toc130558804 \h </w:instrText>
+              <w:instrText xml:space="preserve"> PAGEREF _Toc134787824 \h </w:instrText>
             </w:r>
             <w:r>
               <w:rPr>
@@ -933,10 +943,12 @@
             <w:rPr>
               <w:rFonts w:eastAsiaTheme="minorEastAsia"/>
               <w:noProof/>
+              <w:kern w:val="2"/>
               <w:lang w:eastAsia="de-CH"/>
+              <w14:ligatures w14:val="standardContextual"/>
             </w:rPr>
           </w:pPr>
-          <w:hyperlink w:anchor="_Toc130558805" w:history="1">
+          <w:hyperlink w:anchor="_Toc134787825" w:history="1">
             <w:r>
               <w:rPr>
                 <w:rStyle w:val="Hyperlink"/>
@@ -965,7 +977,81 @@
                 <w:noProof/>
                 <w:webHidden/>
               </w:rPr>
-              <w:instrText xml:space="preserve"> PAGEREF _Toc130558805 \h </w:instrText>
+              <w:instrText xml:space="preserve"> PAGEREF _Toc134787825 \h </w:instrText>
+            </w:r>
+            <w:r>
+              <w:rPr>
+                <w:noProof/>
+                <w:webHidden/>
+              </w:rPr>
+            </w:r>
+            <w:r>
+              <w:rPr>
+                <w:noProof/>
+                <w:webHidden/>
+              </w:rPr>
+              <w:fldChar w:fldCharType="separate"/>
+            </w:r>
+            <w:r>
+              <w:rPr>
+                <w:noProof/>
+                <w:webHidden/>
+              </w:rPr>
+              <w:t>4</w:t>
+            </w:r>
+            <w:r>
+              <w:rPr>
+                <w:noProof/>
+                <w:webHidden/>
+              </w:rPr>
+              <w:fldChar w:fldCharType="end"/>
+            </w:r>
+          </w:hyperlink>
+        </w:p>
+        <w:p>
+          <w:pPr>
+            <w:pStyle w:val="Verzeichnis1"/>
+            <w:tabs>
+              <w:tab w:val="right" w:leader="dot" w:pos="9062"/>
+            </w:tabs>
+            <w:rPr>
+              <w:rFonts w:eastAsiaTheme="minorEastAsia"/>
+              <w:noProof/>
+              <w:kern w:val="2"/>
+              <w:lang w:eastAsia="de-CH"/>
+              <w14:ligatures w14:val="standardContextual"/>
+            </w:rPr>
+          </w:pPr>
+          <w:hyperlink w:anchor="_Toc134787826" w:history="1">
+            <w:r>
+              <w:rPr>
+                <w:rStyle w:val="Hyperlink"/>
+                <w:b/>
+                <w:bCs/>
+                <w:noProof/>
+              </w:rPr>
+              <w:t>Eingabefelder Versicherungssummenmodell</w:t>
+            </w:r>
+            <w:r>
+              <w:rPr>
+                <w:noProof/>
+                <w:webHidden/>
+              </w:rPr>
+              <w:tab/>
+            </w:r>
+            <w:r>
+              <w:rPr>
+                <w:noProof/>
+                <w:webHidden/>
+              </w:rPr>
+              <w:fldChar w:fldCharType="begin"/>
+            </w:r>
+            <w:r>
+              <w:rPr>
+                <w:noProof/>
+                <w:webHidden/>
+              </w:rPr>
+              <w:instrText xml:space="preserve"> PAGEREF _Toc134787826 \h </w:instrText>
             </w:r>
             <w:r>
               <w:rPr>
@@ -1037,7 +1123,7 @@
           <w:color w:val="000000" w:themeColor="text1"/>
         </w:rPr>
       </w:pPr>
-      <w:bookmarkStart w:id="0" w:name="_Toc130558800"/>
+      <w:bookmarkStart w:id="0" w:name="_Toc134787820"/>
       <w:r>
         <w:rPr>
           <w:b/>
@@ -1059,7 +1145,7 @@
           <w:color w:val="000000" w:themeColor="text1"/>
         </w:rPr>
       </w:pPr>
-      <w:bookmarkStart w:id="1" w:name="_Toc130558801"/>
+      <w:bookmarkStart w:id="1" w:name="_Toc134787821"/>
       <w:r>
         <w:rPr>
           <w:b/>
@@ -1135,7 +1221,7 @@
           <w:color w:val="000000" w:themeColor="text1"/>
         </w:rPr>
       </w:pPr>
-      <w:bookmarkStart w:id="2" w:name="_Toc130558802"/>
+      <w:bookmarkStart w:id="2" w:name="_Toc134787822"/>
       <w:r>
         <w:rPr>
           <w:b/>
@@ -1215,7 +1301,7 @@
           <w:color w:val="000000" w:themeColor="text1"/>
         </w:rPr>
       </w:pPr>
-      <w:bookmarkStart w:id="3" w:name="_Toc130558803"/>
+      <w:bookmarkStart w:id="3" w:name="_Toc134787823"/>
       <w:r>
         <w:rPr>
           <w:b/>
@@ -1292,7 +1378,7 @@
           <w:bCs/>
         </w:rPr>
       </w:pPr>
-      <w:bookmarkStart w:id="4" w:name="_Toc130558804"/>
+      <w:bookmarkStart w:id="4" w:name="_Toc134787824"/>
       <w:r>
         <w:rPr>
           <w:b/>
@@ -1382,7 +1468,7 @@
           <w:color w:val="000000" w:themeColor="text1"/>
         </w:rPr>
       </w:pPr>
-      <w:bookmarkStart w:id="5" w:name="_Toc130558805"/>
+      <w:bookmarkStart w:id="5" w:name="_Toc134787825"/>
       <w:r>
         <w:rPr>
           <w:b/>
@@ -1416,6 +1502,7 @@
           <w:color w:val="000000" w:themeColor="text1"/>
         </w:rPr>
       </w:pPr>
+      <w:bookmarkStart w:id="6" w:name="_Toc134787826"/>
       <w:r>
         <w:rPr>
           <w:b/>
@@ -1424,10 +1511,22 @@
         </w:rPr>
         <w:t>Eingabefelder</w:t>
       </w:r>
+      <w:r>
+        <w:rPr>
+          <w:b/>
+          <w:bCs/>
+          <w:color w:val="000000" w:themeColor="text1"/>
+        </w:rPr>
+        <w:t xml:space="preserve"> Versicherungssummenmodell</w:t>
+      </w:r>
+      <w:bookmarkEnd w:id="6"/>
     </w:p>
     <w:p/>
     <w:p>
       <w:r>
+        <w:rPr>
+          <w:noProof/>
+        </w:rPr>
         <w:drawing>
           <wp:anchor distT="0" distB="0" distL="114300" distR="114300" simplePos="0" relativeHeight="251665408" behindDoc="0" locked="0" layoutInCell="1" allowOverlap="1" wp14:anchorId="459462D3" wp14:editId="727EB945">
             <wp:simplePos x="0" y="0"/>
@@ -1500,14 +1599,79 @@
     <w:p/>
     <w:p>
       <w:r>
-        <w:t>Dazu werden Informationen angegeben, so dass der Benutzer sieht, ob es sich bei seinen Angaben um eine Unter- oder Überversicherung handelt.</w:t>
-      </w:r>
-      <w:r>
-        <w:br w:type="page"/>
+        <w:t>Dazu werden Informationen angegeben, so dass der Benutzer sieht, ob es sich bei seinen Angaben um eine Unter- oder Überversicherung</w:t>
+      </w:r>
+      <w:r>
+        <w:t xml:space="preserve"> handelt</w:t>
+      </w:r>
+      <w:r>
+        <w:t>, wie auch ob alle Felder ausgefüllt sind</w:t>
+      </w:r>
+      <w:r>
+        <w:t>.</w:t>
       </w:r>
     </w:p>
     <w:p>
       <w:r>
+        <w:drawing>
+          <wp:anchor distT="0" distB="0" distL="114300" distR="114300" simplePos="0" relativeHeight="251668480" behindDoc="0" locked="0" layoutInCell="1" allowOverlap="1" wp14:anchorId="43B67934" wp14:editId="37363500">
+            <wp:simplePos x="0" y="0"/>
+            <wp:positionH relativeFrom="column">
+              <wp:posOffset>2331</wp:posOffset>
+            </wp:positionH>
+            <wp:positionV relativeFrom="paragraph">
+              <wp:posOffset>1398</wp:posOffset>
+            </wp:positionV>
+            <wp:extent cx="5760720" cy="1976120"/>
+            <wp:effectExtent l="0" t="0" r="0" b="5080"/>
+            <wp:wrapSquare wrapText="bothSides"/>
+            <wp:docPr id="29811016" name="Grafik 1" descr="Ein Bild, das Text, Screenshot, Schrift, Reihe enthält.&#10;&#10;Automatisch generierte Beschreibung"/>
+            <wp:cNvGraphicFramePr>
+              <a:graphicFrameLocks xmlns:a="http://schemas.openxmlformats.org/drawingml/2006/main" noChangeAspect="1"/>
+            </wp:cNvGraphicFramePr>
+            <a:graphic xmlns:a="http://schemas.openxmlformats.org/drawingml/2006/main">
+              <a:graphicData uri="http://schemas.openxmlformats.org/drawingml/2006/picture">
+                <pic:pic xmlns:pic="http://schemas.openxmlformats.org/drawingml/2006/picture">
+                  <pic:nvPicPr>
+                    <pic:cNvPr id="29811016" name="Grafik 1" descr="Ein Bild, das Text, Screenshot, Schrift, Reihe enthält.&#10;&#10;Automatisch generierte Beschreibung"/>
+                    <pic:cNvPicPr/>
+                  </pic:nvPicPr>
+                  <pic:blipFill>
+                    <a:blip r:embed="rId15">
+                      <a:extLst>
+                        <a:ext uri="{28A0092B-C50C-407E-A947-70E740481C1C}">
+                          <a14:useLocalDpi xmlns:a14="http://schemas.microsoft.com/office/drawing/2010/main" val="0"/>
+                        </a:ext>
+                      </a:extLst>
+                    </a:blip>
+                    <a:stretch>
+                      <a:fillRect/>
+                    </a:stretch>
+                  </pic:blipFill>
+                  <pic:spPr>
+                    <a:xfrm>
+                      <a:off x="0" y="0"/>
+                      <a:ext cx="5760720" cy="1976120"/>
+                    </a:xfrm>
+                    <a:prstGeom prst="rect">
+                      <a:avLst/>
+                    </a:prstGeom>
+                  </pic:spPr>
+                </pic:pic>
+              </a:graphicData>
+            </a:graphic>
+          </wp:anchor>
+        </w:drawing>
+      </w:r>
+      <w:r>
+        <w:br w:type="page"/>
+      </w:r>
+    </w:p>
+    <w:p>
+      <w:r>
+        <w:rPr>
+          <w:noProof/>
+        </w:rPr>
         <w:lastRenderedPageBreak/>
         <w:drawing>
           <wp:anchor distT="0" distB="0" distL="114300" distR="114300" simplePos="0" relativeHeight="251666432" behindDoc="0" locked="0" layoutInCell="1" allowOverlap="1" wp14:anchorId="5D71D392" wp14:editId="5566DF01">
@@ -1533,7 +1697,7 @@
                     <pic:cNvPicPr/>
                   </pic:nvPicPr>
                   <pic:blipFill>
-                    <a:blip r:embed="rId15">
+                    <a:blip r:embed="rId16">
                       <a:extLst>
                         <a:ext uri="{28A0092B-C50C-407E-A947-70E740481C1C}">
                           <a14:useLocalDpi xmlns:a14="http://schemas.microsoft.com/office/drawing/2010/main" val="0"/>
@@ -1571,6 +1735,9 @@
     </w:p>
     <w:p>
       <w:r>
+        <w:rPr>
+          <w:noProof/>
+        </w:rPr>
         <w:drawing>
           <wp:anchor distT="0" distB="0" distL="114300" distR="114300" simplePos="0" relativeHeight="251667456" behindDoc="0" locked="0" layoutInCell="1" allowOverlap="1" wp14:anchorId="0167A8F2" wp14:editId="03550420">
             <wp:simplePos x="0" y="0"/>
@@ -1595,7 +1762,7 @@
                     <pic:cNvPicPr/>
                   </pic:nvPicPr>
                   <pic:blipFill>
-                    <a:blip r:embed="rId16">
+                    <a:blip r:embed="rId17">
                       <a:extLst>
                         <a:ext uri="{28A0092B-C50C-407E-A947-70E740481C1C}">
                           <a14:useLocalDpi xmlns:a14="http://schemas.microsoft.com/office/drawing/2010/main" val="0"/>
@@ -1624,7 +1791,15 @@
     </w:p>
     <w:p>
       <w:r>
-        <w:t>Mit der Funktion «Clear» werden alle Werte, die in den UseState Variablen gespeichert sind, zurückgesetzt.</w:t>
+        <w:t xml:space="preserve">Mit der Funktion «Clear» werden alle Werte, die in den </w:t>
+      </w:r>
+      <w:proofErr w:type="spellStart"/>
+      <w:r>
+        <w:t>UseState</w:t>
+      </w:r>
+      <w:proofErr w:type="spellEnd"/>
+      <w:r>
+        <w:t xml:space="preserve"> Variablen gespeichert sind, zurückgesetzt.</w:t>
       </w:r>
     </w:p>
     <w:p/>
@@ -1635,9 +1810,89 @@
         <w:br w:type="page"/>
       </w:r>
     </w:p>
+    <w:p>
+      <w:pPr>
+        <w:pStyle w:val="berschrift1"/>
+        <w:rPr>
+          <w:b/>
+          <w:bCs/>
+          <w:color w:val="000000" w:themeColor="text1"/>
+        </w:rPr>
+      </w:pPr>
+      <w:r>
+        <w:rPr>
+          <w:b/>
+          <w:bCs/>
+          <w:color w:val="000000" w:themeColor="text1"/>
+        </w:rPr>
+        <w:lastRenderedPageBreak/>
+        <w:t>Eingabefelder Quadratmetermodell</w:t>
+      </w:r>
+    </w:p>
     <w:p/>
+    <w:p>
+      <w:r>
+        <w:t>Ich habe wie beim Versicherungssummenmodell die Inputfelder gleich angepasst, da es so ein einheitlicherer Anblick gibt</w:t>
+      </w:r>
+      <w:r>
+        <w:t>.</w:t>
+      </w:r>
+    </w:p>
+    <w:p>
+      <w:r>
+        <w:drawing>
+          <wp:anchor distT="0" distB="0" distL="114300" distR="114300" simplePos="0" relativeHeight="251669504" behindDoc="0" locked="0" layoutInCell="1" allowOverlap="1" wp14:anchorId="27E6E9FA" wp14:editId="1D7A2C20">
+            <wp:simplePos x="0" y="0"/>
+            <wp:positionH relativeFrom="column">
+              <wp:posOffset>2331</wp:posOffset>
+            </wp:positionH>
+            <wp:positionV relativeFrom="paragraph">
+              <wp:posOffset>-1926</wp:posOffset>
+            </wp:positionV>
+            <wp:extent cx="5760720" cy="2331085"/>
+            <wp:effectExtent l="0" t="0" r="0" b="0"/>
+            <wp:wrapSquare wrapText="bothSides"/>
+            <wp:docPr id="1300436601" name="Grafik 1" descr="Ein Bild, das Text, Screenshot, Schrift, Zahl enthält.&#10;&#10;Automatisch generierte Beschreibung"/>
+            <wp:cNvGraphicFramePr>
+              <a:graphicFrameLocks xmlns:a="http://schemas.openxmlformats.org/drawingml/2006/main" noChangeAspect="1"/>
+            </wp:cNvGraphicFramePr>
+            <a:graphic xmlns:a="http://schemas.openxmlformats.org/drawingml/2006/main">
+              <a:graphicData uri="http://schemas.openxmlformats.org/drawingml/2006/picture">
+                <pic:pic xmlns:pic="http://schemas.openxmlformats.org/drawingml/2006/picture">
+                  <pic:nvPicPr>
+                    <pic:cNvPr id="1300436601" name="Grafik 1" descr="Ein Bild, das Text, Screenshot, Schrift, Zahl enthält.&#10;&#10;Automatisch generierte Beschreibung"/>
+                    <pic:cNvPicPr/>
+                  </pic:nvPicPr>
+                  <pic:blipFill>
+                    <a:blip r:embed="rId18">
+                      <a:extLst>
+                        <a:ext uri="{28A0092B-C50C-407E-A947-70E740481C1C}">
+                          <a14:useLocalDpi xmlns:a14="http://schemas.microsoft.com/office/drawing/2010/main" val="0"/>
+                        </a:ext>
+                      </a:extLst>
+                    </a:blip>
+                    <a:stretch>
+                      <a:fillRect/>
+                    </a:stretch>
+                  </pic:blipFill>
+                  <pic:spPr>
+                    <a:xfrm>
+                      <a:off x="0" y="0"/>
+                      <a:ext cx="5760720" cy="2331085"/>
+                    </a:xfrm>
+                    <a:prstGeom prst="rect">
+                      <a:avLst/>
+                    </a:prstGeom>
+                  </pic:spPr>
+                </pic:pic>
+              </a:graphicData>
+            </a:graphic>
+          </wp:anchor>
+        </w:drawing>
+      </w:r>
+    </w:p>
     <w:sectPr>
-      <w:footerReference w:type="default" r:id="rId17"/>
+      <w:footerReference w:type="default" r:id="rId19"/>
       <w:pgSz w:w="11906" w:h="16838"/>
       <w:pgMar w:top="1417" w:right="1417" w:bottom="1134" w:left="1417" w:header="708" w:footer="708" w:gutter="0"/>
       <w:pgNumType w:start="0"/>
@@ -2481,6 +2736,7 @@
     <w:rsid w:val="0013547C"/>
     <w:rsid w:val="00476322"/>
     <w:rsid w:val="00A74D22"/>
+    <w:rsid w:val="00AE1E93"/>
     <w:rsid w:val="00B26268"/>
     <w:rsid w:val="00D8068D"/>
     <w:rsid w:val="00E0416F"/>

</xml_diff>

<commit_message>
Die Doku wurde fertiggestellt
</commit_message>
<xml_diff>
--- a/DokuUndInfos/DokuVersicherungsrechnerGiacun.docx
+++ b/DokuUndInfos/DokuVersicherungsrechnerGiacun.docx
@@ -578,7 +578,7 @@
           <w:r>
             <w:fldChar w:fldCharType="separate"/>
           </w:r>
-          <w:hyperlink w:anchor="_Toc134787820" w:history="1">
+          <w:hyperlink w:anchor="_Toc134789476" w:history="1">
             <w:r>
               <w:rPr>
                 <w:rStyle w:val="Hyperlink"/>
@@ -607,7 +607,7 @@
                 <w:noProof/>
                 <w:webHidden/>
               </w:rPr>
-              <w:instrText xml:space="preserve"> PAGEREF _Toc134787820 \h </w:instrText>
+              <w:instrText xml:space="preserve"> PAGEREF _Toc134789476 \h </w:instrText>
             </w:r>
             <w:r>
               <w:rPr>
@@ -652,7 +652,7 @@
               <w14:ligatures w14:val="standardContextual"/>
             </w:rPr>
           </w:pPr>
-          <w:hyperlink w:anchor="_Toc134787821" w:history="1">
+          <w:hyperlink w:anchor="_Toc134789477" w:history="1">
             <w:r>
               <w:rPr>
                 <w:rStyle w:val="Hyperlink"/>
@@ -681,7 +681,7 @@
                 <w:noProof/>
                 <w:webHidden/>
               </w:rPr>
-              <w:instrText xml:space="preserve"> PAGEREF _Toc134787821 \h </w:instrText>
+              <w:instrText xml:space="preserve"> PAGEREF _Toc134789477 \h </w:instrText>
             </w:r>
             <w:r>
               <w:rPr>
@@ -726,7 +726,7 @@
               <w14:ligatures w14:val="standardContextual"/>
             </w:rPr>
           </w:pPr>
-          <w:hyperlink w:anchor="_Toc134787822" w:history="1">
+          <w:hyperlink w:anchor="_Toc134789478" w:history="1">
             <w:r>
               <w:rPr>
                 <w:rStyle w:val="Hyperlink"/>
@@ -755,7 +755,7 @@
                 <w:noProof/>
                 <w:webHidden/>
               </w:rPr>
-              <w:instrText xml:space="preserve"> PAGEREF _Toc134787822 \h </w:instrText>
+              <w:instrText xml:space="preserve"> PAGEREF _Toc134789478 \h </w:instrText>
             </w:r>
             <w:r>
               <w:rPr>
@@ -800,7 +800,7 @@
               <w14:ligatures w14:val="standardContextual"/>
             </w:rPr>
           </w:pPr>
-          <w:hyperlink w:anchor="_Toc134787823" w:history="1">
+          <w:hyperlink w:anchor="_Toc134789479" w:history="1">
             <w:r>
               <w:rPr>
                 <w:rStyle w:val="Hyperlink"/>
@@ -829,7 +829,7 @@
                 <w:noProof/>
                 <w:webHidden/>
               </w:rPr>
-              <w:instrText xml:space="preserve"> PAGEREF _Toc134787823 \h </w:instrText>
+              <w:instrText xml:space="preserve"> PAGEREF _Toc134789479 \h </w:instrText>
             </w:r>
             <w:r>
               <w:rPr>
@@ -874,7 +874,7 @@
               <w14:ligatures w14:val="standardContextual"/>
             </w:rPr>
           </w:pPr>
-          <w:hyperlink w:anchor="_Toc134787824" w:history="1">
+          <w:hyperlink w:anchor="_Toc134789480" w:history="1">
             <w:r>
               <w:rPr>
                 <w:rStyle w:val="Hyperlink"/>
@@ -903,7 +903,7 @@
                 <w:noProof/>
                 <w:webHidden/>
               </w:rPr>
-              <w:instrText xml:space="preserve"> PAGEREF _Toc134787824 \h </w:instrText>
+              <w:instrText xml:space="preserve"> PAGEREF _Toc134789480 \h </w:instrText>
             </w:r>
             <w:r>
               <w:rPr>
@@ -948,7 +948,7 @@
               <w14:ligatures w14:val="standardContextual"/>
             </w:rPr>
           </w:pPr>
-          <w:hyperlink w:anchor="_Toc134787825" w:history="1">
+          <w:hyperlink w:anchor="_Toc134789481" w:history="1">
             <w:r>
               <w:rPr>
                 <w:rStyle w:val="Hyperlink"/>
@@ -977,7 +977,7 @@
                 <w:noProof/>
                 <w:webHidden/>
               </w:rPr>
-              <w:instrText xml:space="preserve"> PAGEREF _Toc134787825 \h </w:instrText>
+              <w:instrText xml:space="preserve"> PAGEREF _Toc134789481 \h </w:instrText>
             </w:r>
             <w:r>
               <w:rPr>
@@ -1022,7 +1022,7 @@
               <w14:ligatures w14:val="standardContextual"/>
             </w:rPr>
           </w:pPr>
-          <w:hyperlink w:anchor="_Toc134787826" w:history="1">
+          <w:hyperlink w:anchor="_Toc134789482" w:history="1">
             <w:r>
               <w:rPr>
                 <w:rStyle w:val="Hyperlink"/>
@@ -1051,7 +1051,7 @@
                 <w:noProof/>
                 <w:webHidden/>
               </w:rPr>
-              <w:instrText xml:space="preserve"> PAGEREF _Toc134787826 \h </w:instrText>
+              <w:instrText xml:space="preserve"> PAGEREF _Toc134789482 \h </w:instrText>
             </w:r>
             <w:r>
               <w:rPr>
@@ -1072,6 +1072,302 @@
                 <w:webHidden/>
               </w:rPr>
               <w:t>4</w:t>
+            </w:r>
+            <w:r>
+              <w:rPr>
+                <w:noProof/>
+                <w:webHidden/>
+              </w:rPr>
+              <w:fldChar w:fldCharType="end"/>
+            </w:r>
+          </w:hyperlink>
+        </w:p>
+        <w:p>
+          <w:pPr>
+            <w:pStyle w:val="Verzeichnis1"/>
+            <w:tabs>
+              <w:tab w:val="right" w:leader="dot" w:pos="9062"/>
+            </w:tabs>
+            <w:rPr>
+              <w:rFonts w:eastAsiaTheme="minorEastAsia"/>
+              <w:noProof/>
+              <w:kern w:val="2"/>
+              <w:lang w:eastAsia="de-CH"/>
+              <w14:ligatures w14:val="standardContextual"/>
+            </w:rPr>
+          </w:pPr>
+          <w:hyperlink w:anchor="_Toc134789483" w:history="1">
+            <w:r>
+              <w:rPr>
+                <w:rStyle w:val="Hyperlink"/>
+                <w:b/>
+                <w:bCs/>
+                <w:noProof/>
+              </w:rPr>
+              <w:t>Eingabefelder Quadratmetermodell</w:t>
+            </w:r>
+            <w:r>
+              <w:rPr>
+                <w:noProof/>
+                <w:webHidden/>
+              </w:rPr>
+              <w:tab/>
+            </w:r>
+            <w:r>
+              <w:rPr>
+                <w:noProof/>
+                <w:webHidden/>
+              </w:rPr>
+              <w:fldChar w:fldCharType="begin"/>
+            </w:r>
+            <w:r>
+              <w:rPr>
+                <w:noProof/>
+                <w:webHidden/>
+              </w:rPr>
+              <w:instrText xml:space="preserve"> PAGEREF _Toc134789483 \h </w:instrText>
+            </w:r>
+            <w:r>
+              <w:rPr>
+                <w:noProof/>
+                <w:webHidden/>
+              </w:rPr>
+            </w:r>
+            <w:r>
+              <w:rPr>
+                <w:noProof/>
+                <w:webHidden/>
+              </w:rPr>
+              <w:fldChar w:fldCharType="separate"/>
+            </w:r>
+            <w:r>
+              <w:rPr>
+                <w:noProof/>
+                <w:webHidden/>
+              </w:rPr>
+              <w:t>6</w:t>
+            </w:r>
+            <w:r>
+              <w:rPr>
+                <w:noProof/>
+                <w:webHidden/>
+              </w:rPr>
+              <w:fldChar w:fldCharType="end"/>
+            </w:r>
+          </w:hyperlink>
+        </w:p>
+        <w:p>
+          <w:pPr>
+            <w:pStyle w:val="Verzeichnis1"/>
+            <w:tabs>
+              <w:tab w:val="right" w:leader="dot" w:pos="9062"/>
+            </w:tabs>
+            <w:rPr>
+              <w:rFonts w:eastAsiaTheme="minorEastAsia"/>
+              <w:noProof/>
+              <w:kern w:val="2"/>
+              <w:lang w:eastAsia="de-CH"/>
+              <w14:ligatures w14:val="standardContextual"/>
+            </w:rPr>
+          </w:pPr>
+          <w:hyperlink w:anchor="_Toc134789484" w:history="1">
+            <w:r>
+              <w:rPr>
+                <w:rStyle w:val="Hyperlink"/>
+                <w:b/>
+                <w:bCs/>
+                <w:noProof/>
+              </w:rPr>
+              <w:t>Dark und Light Mode</w:t>
+            </w:r>
+            <w:r>
+              <w:rPr>
+                <w:noProof/>
+                <w:webHidden/>
+              </w:rPr>
+              <w:tab/>
+            </w:r>
+            <w:r>
+              <w:rPr>
+                <w:noProof/>
+                <w:webHidden/>
+              </w:rPr>
+              <w:fldChar w:fldCharType="begin"/>
+            </w:r>
+            <w:r>
+              <w:rPr>
+                <w:noProof/>
+                <w:webHidden/>
+              </w:rPr>
+              <w:instrText xml:space="preserve"> PAGEREF _Toc134789484 \h </w:instrText>
+            </w:r>
+            <w:r>
+              <w:rPr>
+                <w:noProof/>
+                <w:webHidden/>
+              </w:rPr>
+            </w:r>
+            <w:r>
+              <w:rPr>
+                <w:noProof/>
+                <w:webHidden/>
+              </w:rPr>
+              <w:fldChar w:fldCharType="separate"/>
+            </w:r>
+            <w:r>
+              <w:rPr>
+                <w:noProof/>
+                <w:webHidden/>
+              </w:rPr>
+              <w:t>8</w:t>
+            </w:r>
+            <w:r>
+              <w:rPr>
+                <w:noProof/>
+                <w:webHidden/>
+              </w:rPr>
+              <w:fldChar w:fldCharType="end"/>
+            </w:r>
+          </w:hyperlink>
+        </w:p>
+        <w:p>
+          <w:pPr>
+            <w:pStyle w:val="Verzeichnis1"/>
+            <w:tabs>
+              <w:tab w:val="right" w:leader="dot" w:pos="9062"/>
+            </w:tabs>
+            <w:rPr>
+              <w:rFonts w:eastAsiaTheme="minorEastAsia"/>
+              <w:noProof/>
+              <w:kern w:val="2"/>
+              <w:lang w:eastAsia="de-CH"/>
+              <w14:ligatures w14:val="standardContextual"/>
+            </w:rPr>
+          </w:pPr>
+          <w:hyperlink w:anchor="_Toc134789485" w:history="1">
+            <w:r>
+              <w:rPr>
+                <w:rStyle w:val="Hyperlink"/>
+                <w:b/>
+                <w:bCs/>
+                <w:noProof/>
+              </w:rPr>
+              <w:t>Das Bild</w:t>
+            </w:r>
+            <w:r>
+              <w:rPr>
+                <w:noProof/>
+                <w:webHidden/>
+              </w:rPr>
+              <w:tab/>
+            </w:r>
+            <w:r>
+              <w:rPr>
+                <w:noProof/>
+                <w:webHidden/>
+              </w:rPr>
+              <w:fldChar w:fldCharType="begin"/>
+            </w:r>
+            <w:r>
+              <w:rPr>
+                <w:noProof/>
+                <w:webHidden/>
+              </w:rPr>
+              <w:instrText xml:space="preserve"> PAGEREF _Toc134789485 \h </w:instrText>
+            </w:r>
+            <w:r>
+              <w:rPr>
+                <w:noProof/>
+                <w:webHidden/>
+              </w:rPr>
+            </w:r>
+            <w:r>
+              <w:rPr>
+                <w:noProof/>
+                <w:webHidden/>
+              </w:rPr>
+              <w:fldChar w:fldCharType="separate"/>
+            </w:r>
+            <w:r>
+              <w:rPr>
+                <w:noProof/>
+                <w:webHidden/>
+              </w:rPr>
+              <w:t>9</w:t>
+            </w:r>
+            <w:r>
+              <w:rPr>
+                <w:noProof/>
+                <w:webHidden/>
+              </w:rPr>
+              <w:fldChar w:fldCharType="end"/>
+            </w:r>
+          </w:hyperlink>
+        </w:p>
+        <w:p>
+          <w:pPr>
+            <w:pStyle w:val="Verzeichnis1"/>
+            <w:tabs>
+              <w:tab w:val="right" w:leader="dot" w:pos="9062"/>
+            </w:tabs>
+            <w:rPr>
+              <w:rFonts w:eastAsiaTheme="minorEastAsia"/>
+              <w:noProof/>
+              <w:kern w:val="2"/>
+              <w:lang w:eastAsia="de-CH"/>
+              <w14:ligatures w14:val="standardContextual"/>
+            </w:rPr>
+          </w:pPr>
+          <w:hyperlink w:anchor="_Toc134789486" w:history="1">
+            <w:r>
+              <w:rPr>
+                <w:rStyle w:val="Hyperlink"/>
+                <w:b/>
+                <w:bCs/>
+                <w:noProof/>
+              </w:rPr>
+              <w:t>Reflexion</w:t>
+            </w:r>
+            <w:r>
+              <w:rPr>
+                <w:noProof/>
+                <w:webHidden/>
+              </w:rPr>
+              <w:tab/>
+            </w:r>
+            <w:r>
+              <w:rPr>
+                <w:noProof/>
+                <w:webHidden/>
+              </w:rPr>
+              <w:fldChar w:fldCharType="begin"/>
+            </w:r>
+            <w:r>
+              <w:rPr>
+                <w:noProof/>
+                <w:webHidden/>
+              </w:rPr>
+              <w:instrText xml:space="preserve"> PAGEREF _Toc134789486 \h </w:instrText>
+            </w:r>
+            <w:r>
+              <w:rPr>
+                <w:noProof/>
+                <w:webHidden/>
+              </w:rPr>
+            </w:r>
+            <w:r>
+              <w:rPr>
+                <w:noProof/>
+                <w:webHidden/>
+              </w:rPr>
+              <w:fldChar w:fldCharType="separate"/>
+            </w:r>
+            <w:r>
+              <w:rPr>
+                <w:noProof/>
+                <w:webHidden/>
+              </w:rPr>
+              <w:t>10</w:t>
             </w:r>
             <w:r>
               <w:rPr>
@@ -1123,7 +1419,7 @@
           <w:color w:val="000000" w:themeColor="text1"/>
         </w:rPr>
       </w:pPr>
-      <w:bookmarkStart w:id="0" w:name="_Toc134787820"/>
+      <w:bookmarkStart w:id="0" w:name="_Toc134789476"/>
       <w:r>
         <w:rPr>
           <w:b/>
@@ -1145,7 +1441,7 @@
           <w:color w:val="000000" w:themeColor="text1"/>
         </w:rPr>
       </w:pPr>
-      <w:bookmarkStart w:id="1" w:name="_Toc134787821"/>
+      <w:bookmarkStart w:id="1" w:name="_Toc134789477"/>
       <w:r>
         <w:rPr>
           <w:b/>
@@ -1221,7 +1517,7 @@
           <w:color w:val="000000" w:themeColor="text1"/>
         </w:rPr>
       </w:pPr>
-      <w:bookmarkStart w:id="2" w:name="_Toc134787822"/>
+      <w:bookmarkStart w:id="2" w:name="_Toc134789478"/>
       <w:r>
         <w:rPr>
           <w:b/>
@@ -1301,7 +1597,7 @@
           <w:color w:val="000000" w:themeColor="text1"/>
         </w:rPr>
       </w:pPr>
-      <w:bookmarkStart w:id="3" w:name="_Toc134787823"/>
+      <w:bookmarkStart w:id="3" w:name="_Toc134789479"/>
       <w:r>
         <w:rPr>
           <w:b/>
@@ -1378,7 +1674,7 @@
           <w:bCs/>
         </w:rPr>
       </w:pPr>
-      <w:bookmarkStart w:id="4" w:name="_Toc134787824"/>
+      <w:bookmarkStart w:id="4" w:name="_Toc134789480"/>
       <w:r>
         <w:rPr>
           <w:b/>
@@ -1468,7 +1764,7 @@
           <w:color w:val="000000" w:themeColor="text1"/>
         </w:rPr>
       </w:pPr>
-      <w:bookmarkStart w:id="5" w:name="_Toc134787825"/>
+      <w:bookmarkStart w:id="5" w:name="_Toc134789481"/>
       <w:r>
         <w:rPr>
           <w:b/>
@@ -1502,7 +1798,7 @@
           <w:color w:val="000000" w:themeColor="text1"/>
         </w:rPr>
       </w:pPr>
-      <w:bookmarkStart w:id="6" w:name="_Toc134787826"/>
+      <w:bookmarkStart w:id="6" w:name="_Toc134789482"/>
       <w:r>
         <w:rPr>
           <w:b/>
@@ -1819,6 +2115,7 @@
           <w:color w:val="000000" w:themeColor="text1"/>
         </w:rPr>
       </w:pPr>
+      <w:bookmarkStart w:id="7" w:name="_Toc134789483"/>
       <w:r>
         <w:rPr>
           <w:b/>
@@ -1828,26 +2125,19 @@
         <w:lastRenderedPageBreak/>
         <w:t>Eingabefelder Quadratmetermodell</w:t>
       </w:r>
+      <w:bookmarkEnd w:id="7"/>
     </w:p>
     <w:p/>
     <w:p>
       <w:r>
-        <w:t>Ich habe wie beim Versicherungssummenmodell die Inputfelder gleich angepasst, da es so ein einheitlicherer Anblick gibt</w:t>
-      </w:r>
-      <w:r>
-        <w:t>.</w:t>
-      </w:r>
-    </w:p>
-    <w:p>
-      <w:r>
         <w:drawing>
-          <wp:anchor distT="0" distB="0" distL="114300" distR="114300" simplePos="0" relativeHeight="251669504" behindDoc="0" locked="0" layoutInCell="1" allowOverlap="1" wp14:anchorId="27E6E9FA" wp14:editId="1D7A2C20">
+          <wp:anchor distT="0" distB="0" distL="114300" distR="114300" simplePos="0" relativeHeight="251669504" behindDoc="0" locked="0" layoutInCell="1" allowOverlap="1" wp14:anchorId="27E6E9FA" wp14:editId="7644F240">
             <wp:simplePos x="0" y="0"/>
             <wp:positionH relativeFrom="column">
-              <wp:posOffset>2331</wp:posOffset>
+              <wp:posOffset>1905</wp:posOffset>
             </wp:positionH>
             <wp:positionV relativeFrom="paragraph">
-              <wp:posOffset>-1926</wp:posOffset>
+              <wp:posOffset>514405</wp:posOffset>
             </wp:positionV>
             <wp:extent cx="5760720" cy="2331085"/>
             <wp:effectExtent l="0" t="0" r="0" b="0"/>
@@ -1890,9 +2180,710 @@
           </wp:anchor>
         </w:drawing>
       </w:r>
+      <w:r>
+        <w:t>Ich habe wie beim Versicherungssummenmodell die Inputfelder gleich angepasst, da es so ein einheitlicherer Anblick gibt</w:t>
+      </w:r>
+      <w:r>
+        <w:t>.</w:t>
+      </w:r>
+    </w:p>
+    <w:p/>
+    <w:p>
+      <w:r>
+        <w:t>Diesen Rechner kann man durch das Aufklappen eines Abschnittes anzeigen lassen:</w:t>
+      </w:r>
+    </w:p>
+    <w:p>
+      <w:r>
+        <w:drawing>
+          <wp:anchor distT="0" distB="0" distL="114300" distR="114300" simplePos="0" relativeHeight="251670528" behindDoc="0" locked="0" layoutInCell="1" allowOverlap="1" wp14:anchorId="0A4DA352" wp14:editId="652D0715">
+            <wp:simplePos x="0" y="0"/>
+            <wp:positionH relativeFrom="column">
+              <wp:posOffset>1905</wp:posOffset>
+            </wp:positionH>
+            <wp:positionV relativeFrom="paragraph">
+              <wp:posOffset>837851</wp:posOffset>
+            </wp:positionV>
+            <wp:extent cx="5760720" cy="3363595"/>
+            <wp:effectExtent l="0" t="0" r="0" b="8255"/>
+            <wp:wrapSquare wrapText="bothSides"/>
+            <wp:docPr id="435701925" name="Grafik 1" descr="Ein Bild, das Text, Screenshot enthält.&#10;&#10;Automatisch generierte Beschreibung"/>
+            <wp:cNvGraphicFramePr>
+              <a:graphicFrameLocks xmlns:a="http://schemas.openxmlformats.org/drawingml/2006/main" noChangeAspect="1"/>
+            </wp:cNvGraphicFramePr>
+            <a:graphic xmlns:a="http://schemas.openxmlformats.org/drawingml/2006/main">
+              <a:graphicData uri="http://schemas.openxmlformats.org/drawingml/2006/picture">
+                <pic:pic xmlns:pic="http://schemas.openxmlformats.org/drawingml/2006/picture">
+                  <pic:nvPicPr>
+                    <pic:cNvPr id="435701925" name="Grafik 1" descr="Ein Bild, das Text, Screenshot enthält.&#10;&#10;Automatisch generierte Beschreibung"/>
+                    <pic:cNvPicPr/>
+                  </pic:nvPicPr>
+                  <pic:blipFill>
+                    <a:blip r:embed="rId19">
+                      <a:extLst>
+                        <a:ext uri="{28A0092B-C50C-407E-A947-70E740481C1C}">
+                          <a14:useLocalDpi xmlns:a14="http://schemas.microsoft.com/office/drawing/2010/main" val="0"/>
+                        </a:ext>
+                      </a:extLst>
+                    </a:blip>
+                    <a:stretch>
+                      <a:fillRect/>
+                    </a:stretch>
+                  </pic:blipFill>
+                  <pic:spPr>
+                    <a:xfrm>
+                      <a:off x="0" y="0"/>
+                      <a:ext cx="5760720" cy="3363595"/>
+                    </a:xfrm>
+                    <a:prstGeom prst="rect">
+                      <a:avLst/>
+                    </a:prstGeom>
+                  </pic:spPr>
+                </pic:pic>
+              </a:graphicData>
+            </a:graphic>
+          </wp:anchor>
+        </w:drawing>
+      </w:r>
+      <w:r>
+        <w:drawing>
+          <wp:anchor distT="0" distB="0" distL="114300" distR="114300" simplePos="0" relativeHeight="251671552" behindDoc="0" locked="0" layoutInCell="1" allowOverlap="1" wp14:anchorId="0476F8C3" wp14:editId="07D21D6C">
+            <wp:simplePos x="0" y="0"/>
+            <wp:positionH relativeFrom="column">
+              <wp:posOffset>2331</wp:posOffset>
+            </wp:positionH>
+            <wp:positionV relativeFrom="paragraph">
+              <wp:posOffset>2894</wp:posOffset>
+            </wp:positionV>
+            <wp:extent cx="5760720" cy="580390"/>
+            <wp:effectExtent l="0" t="0" r="0" b="0"/>
+            <wp:wrapSquare wrapText="bothSides"/>
+            <wp:docPr id="919027126" name="Grafik 1"/>
+            <wp:cNvGraphicFramePr>
+              <a:graphicFrameLocks xmlns:a="http://schemas.openxmlformats.org/drawingml/2006/main" noChangeAspect="1"/>
+            </wp:cNvGraphicFramePr>
+            <a:graphic xmlns:a="http://schemas.openxmlformats.org/drawingml/2006/main">
+              <a:graphicData uri="http://schemas.openxmlformats.org/drawingml/2006/picture">
+                <pic:pic xmlns:pic="http://schemas.openxmlformats.org/drawingml/2006/picture">
+                  <pic:nvPicPr>
+                    <pic:cNvPr id="919027126" name=""/>
+                    <pic:cNvPicPr/>
+                  </pic:nvPicPr>
+                  <pic:blipFill>
+                    <a:blip r:embed="rId20">
+                      <a:extLst>
+                        <a:ext uri="{28A0092B-C50C-407E-A947-70E740481C1C}">
+                          <a14:useLocalDpi xmlns:a14="http://schemas.microsoft.com/office/drawing/2010/main" val="0"/>
+                        </a:ext>
+                      </a:extLst>
+                    </a:blip>
+                    <a:stretch>
+                      <a:fillRect/>
+                    </a:stretch>
+                  </pic:blipFill>
+                  <pic:spPr>
+                    <a:xfrm>
+                      <a:off x="0" y="0"/>
+                      <a:ext cx="5760720" cy="580390"/>
+                    </a:xfrm>
+                    <a:prstGeom prst="rect">
+                      <a:avLst/>
+                    </a:prstGeom>
+                  </pic:spPr>
+                </pic:pic>
+              </a:graphicData>
+            </a:graphic>
+          </wp:anchor>
+        </w:drawing>
+      </w:r>
+    </w:p>
+    <w:p/>
+    <w:p>
+      <w:r>
+        <w:br w:type="page"/>
+      </w:r>
+    </w:p>
+    <w:p>
+      <w:r>
+        <w:lastRenderedPageBreak/>
+        <w:t xml:space="preserve">Des </w:t>
+      </w:r>
+      <w:r>
+        <w:t>Weiteren</w:t>
+      </w:r>
+      <w:r>
+        <w:t xml:space="preserve"> braucht es bei diesem Modell nicht </w:t>
+      </w:r>
+      <w:proofErr w:type="gramStart"/>
+      <w:r>
+        <w:t>drei</w:t>
+      </w:r>
+      <w:proofErr w:type="gramEnd"/>
+      <w:r>
+        <w:t xml:space="preserve"> sondern nur zwei Inputs, welche dann multipliziert und ausgegeben werden.</w:t>
+      </w:r>
+    </w:p>
+    <w:p>
+      <w:r>
+        <w:drawing>
+          <wp:anchor distT="0" distB="0" distL="114300" distR="114300" simplePos="0" relativeHeight="251672576" behindDoc="0" locked="0" layoutInCell="1" allowOverlap="1" wp14:anchorId="7EC2D346" wp14:editId="516DC79E">
+            <wp:simplePos x="0" y="0"/>
+            <wp:positionH relativeFrom="column">
+              <wp:posOffset>-41054</wp:posOffset>
+            </wp:positionH>
+            <wp:positionV relativeFrom="paragraph">
+              <wp:posOffset>383</wp:posOffset>
+            </wp:positionV>
+            <wp:extent cx="5760720" cy="4168775"/>
+            <wp:effectExtent l="0" t="0" r="0" b="3175"/>
+            <wp:wrapSquare wrapText="bothSides"/>
+            <wp:docPr id="1564492922" name="Grafik 1" descr="Ein Bild, das Text, Screenshot, Display, Software enthält.&#10;&#10;Automatisch generierte Beschreibung"/>
+            <wp:cNvGraphicFramePr>
+              <a:graphicFrameLocks xmlns:a="http://schemas.openxmlformats.org/drawingml/2006/main" noChangeAspect="1"/>
+            </wp:cNvGraphicFramePr>
+            <a:graphic xmlns:a="http://schemas.openxmlformats.org/drawingml/2006/main">
+              <a:graphicData uri="http://schemas.openxmlformats.org/drawingml/2006/picture">
+                <pic:pic xmlns:pic="http://schemas.openxmlformats.org/drawingml/2006/picture">
+                  <pic:nvPicPr>
+                    <pic:cNvPr id="1564492922" name="Grafik 1" descr="Ein Bild, das Text, Screenshot, Display, Software enthält.&#10;&#10;Automatisch generierte Beschreibung"/>
+                    <pic:cNvPicPr/>
+                  </pic:nvPicPr>
+                  <pic:blipFill>
+                    <a:blip r:embed="rId21">
+                      <a:extLst>
+                        <a:ext uri="{28A0092B-C50C-407E-A947-70E740481C1C}">
+                          <a14:useLocalDpi xmlns:a14="http://schemas.microsoft.com/office/drawing/2010/main" val="0"/>
+                        </a:ext>
+                      </a:extLst>
+                    </a:blip>
+                    <a:stretch>
+                      <a:fillRect/>
+                    </a:stretch>
+                  </pic:blipFill>
+                  <pic:spPr>
+                    <a:xfrm>
+                      <a:off x="0" y="0"/>
+                      <a:ext cx="5760720" cy="4168775"/>
+                    </a:xfrm>
+                    <a:prstGeom prst="rect">
+                      <a:avLst/>
+                    </a:prstGeom>
+                  </pic:spPr>
+                </pic:pic>
+              </a:graphicData>
+            </a:graphic>
+          </wp:anchor>
+        </w:drawing>
+      </w:r>
+    </w:p>
+    <w:p>
+      <w:r>
+        <w:t>Da dieses Aufklappen aufgerufen werden muss, ist dies auch wieder eine Funktion.</w:t>
+      </w:r>
+    </w:p>
+    <w:p>
+      <w:r>
+        <w:drawing>
+          <wp:inline distT="0" distB="0" distL="0" distR="0" wp14:anchorId="5A7C8B94" wp14:editId="77039DE8">
+            <wp:extent cx="2248214" cy="295316"/>
+            <wp:effectExtent l="0" t="0" r="0" b="9525"/>
+            <wp:docPr id="1613564971" name="Grafik 1"/>
+            <wp:cNvGraphicFramePr>
+              <a:graphicFrameLocks xmlns:a="http://schemas.openxmlformats.org/drawingml/2006/main" noChangeAspect="1"/>
+            </wp:cNvGraphicFramePr>
+            <a:graphic xmlns:a="http://schemas.openxmlformats.org/drawingml/2006/main">
+              <a:graphicData uri="http://schemas.openxmlformats.org/drawingml/2006/picture">
+                <pic:pic xmlns:pic="http://schemas.openxmlformats.org/drawingml/2006/picture">
+                  <pic:nvPicPr>
+                    <pic:cNvPr id="1613564971" name=""/>
+                    <pic:cNvPicPr/>
+                  </pic:nvPicPr>
+                  <pic:blipFill>
+                    <a:blip r:embed="rId22"/>
+                    <a:stretch>
+                      <a:fillRect/>
+                    </a:stretch>
+                  </pic:blipFill>
+                  <pic:spPr>
+                    <a:xfrm>
+                      <a:off x="0" y="0"/>
+                      <a:ext cx="2248214" cy="295316"/>
+                    </a:xfrm>
+                    <a:prstGeom prst="rect">
+                      <a:avLst/>
+                    </a:prstGeom>
+                  </pic:spPr>
+                </pic:pic>
+              </a:graphicData>
+            </a:graphic>
+          </wp:inline>
+        </w:drawing>
+      </w:r>
+    </w:p>
+    <w:p>
+      <w:r>
+        <w:t>Zu Guter Letzt wird diese Komponente dann exportiert:</w:t>
+      </w:r>
+    </w:p>
+    <w:p>
+      <w:r>
+        <w:drawing>
+          <wp:anchor distT="0" distB="0" distL="114300" distR="114300" simplePos="0" relativeHeight="251673600" behindDoc="0" locked="0" layoutInCell="1" allowOverlap="1" wp14:anchorId="07958F8C" wp14:editId="59F0BF8D">
+            <wp:simplePos x="0" y="0"/>
+            <wp:positionH relativeFrom="column">
+              <wp:posOffset>1683</wp:posOffset>
+            </wp:positionH>
+            <wp:positionV relativeFrom="paragraph">
+              <wp:posOffset>40005</wp:posOffset>
+            </wp:positionV>
+            <wp:extent cx="3400900" cy="1267002"/>
+            <wp:effectExtent l="0" t="0" r="9525" b="9525"/>
+            <wp:wrapSquare wrapText="bothSides"/>
+            <wp:docPr id="1990818167" name="Grafik 1" descr="Ein Bild, das Text, Schrift, Screenshot, Handschrift enthält.&#10;&#10;Automatisch generierte Beschreibung"/>
+            <wp:cNvGraphicFramePr>
+              <a:graphicFrameLocks xmlns:a="http://schemas.openxmlformats.org/drawingml/2006/main" noChangeAspect="1"/>
+            </wp:cNvGraphicFramePr>
+            <a:graphic xmlns:a="http://schemas.openxmlformats.org/drawingml/2006/main">
+              <a:graphicData uri="http://schemas.openxmlformats.org/drawingml/2006/picture">
+                <pic:pic xmlns:pic="http://schemas.openxmlformats.org/drawingml/2006/picture">
+                  <pic:nvPicPr>
+                    <pic:cNvPr id="1990818167" name="Grafik 1" descr="Ein Bild, das Text, Schrift, Screenshot, Handschrift enthält.&#10;&#10;Automatisch generierte Beschreibung"/>
+                    <pic:cNvPicPr/>
+                  </pic:nvPicPr>
+                  <pic:blipFill>
+                    <a:blip r:embed="rId23">
+                      <a:extLst>
+                        <a:ext uri="{28A0092B-C50C-407E-A947-70E740481C1C}">
+                          <a14:useLocalDpi xmlns:a14="http://schemas.microsoft.com/office/drawing/2010/main" val="0"/>
+                        </a:ext>
+                      </a:extLst>
+                    </a:blip>
+                    <a:stretch>
+                      <a:fillRect/>
+                    </a:stretch>
+                  </pic:blipFill>
+                  <pic:spPr>
+                    <a:xfrm>
+                      <a:off x="0" y="0"/>
+                      <a:ext cx="3400900" cy="1267002"/>
+                    </a:xfrm>
+                    <a:prstGeom prst="rect">
+                      <a:avLst/>
+                    </a:prstGeom>
+                  </pic:spPr>
+                </pic:pic>
+              </a:graphicData>
+            </a:graphic>
+          </wp:anchor>
+        </w:drawing>
+      </w:r>
+      <w:r>
+        <w:br w:type="page"/>
+      </w:r>
+    </w:p>
+    <w:p>
+      <w:pPr>
+        <w:pStyle w:val="berschrift1"/>
+        <w:rPr>
+          <w:b/>
+          <w:bCs/>
+          <w:color w:val="000000" w:themeColor="text1"/>
+        </w:rPr>
+      </w:pPr>
+      <w:bookmarkStart w:id="8" w:name="_Toc134789484"/>
+      <w:r>
+        <w:rPr>
+          <w:b/>
+          <w:bCs/>
+          <w:color w:val="000000" w:themeColor="text1"/>
+        </w:rPr>
+        <w:lastRenderedPageBreak/>
+        <w:t>Dark und Light Mode</w:t>
+      </w:r>
+      <w:bookmarkEnd w:id="8"/>
+    </w:p>
+    <w:p/>
+    <w:p>
+      <w:r>
+        <w:drawing>
+          <wp:anchor distT="0" distB="0" distL="114300" distR="114300" simplePos="0" relativeHeight="251674624" behindDoc="0" locked="0" layoutInCell="1" allowOverlap="1" wp14:anchorId="2BD644ED" wp14:editId="64C9CBFC">
+            <wp:simplePos x="0" y="0"/>
+            <wp:positionH relativeFrom="column">
+              <wp:posOffset>2331</wp:posOffset>
+            </wp:positionH>
+            <wp:positionV relativeFrom="paragraph">
+              <wp:posOffset>1568</wp:posOffset>
+            </wp:positionV>
+            <wp:extent cx="971686" cy="790685"/>
+            <wp:effectExtent l="0" t="0" r="0" b="0"/>
+            <wp:wrapSquare wrapText="bothSides"/>
+            <wp:docPr id="744726106" name="Grafik 1" descr="Ein Bild, das Text, Schrift, Design, Grafiken enthält.&#10;&#10;Automatisch generierte Beschreibung"/>
+            <wp:cNvGraphicFramePr>
+              <a:graphicFrameLocks xmlns:a="http://schemas.openxmlformats.org/drawingml/2006/main" noChangeAspect="1"/>
+            </wp:cNvGraphicFramePr>
+            <a:graphic xmlns:a="http://schemas.openxmlformats.org/drawingml/2006/main">
+              <a:graphicData uri="http://schemas.openxmlformats.org/drawingml/2006/picture">
+                <pic:pic xmlns:pic="http://schemas.openxmlformats.org/drawingml/2006/picture">
+                  <pic:nvPicPr>
+                    <pic:cNvPr id="744726106" name="Grafik 1" descr="Ein Bild, das Text, Schrift, Design, Grafiken enthält.&#10;&#10;Automatisch generierte Beschreibung"/>
+                    <pic:cNvPicPr/>
+                  </pic:nvPicPr>
+                  <pic:blipFill>
+                    <a:blip r:embed="rId24">
+                      <a:extLst>
+                        <a:ext uri="{28A0092B-C50C-407E-A947-70E740481C1C}">
+                          <a14:useLocalDpi xmlns:a14="http://schemas.microsoft.com/office/drawing/2010/main" val="0"/>
+                        </a:ext>
+                      </a:extLst>
+                    </a:blip>
+                    <a:stretch>
+                      <a:fillRect/>
+                    </a:stretch>
+                  </pic:blipFill>
+                  <pic:spPr>
+                    <a:xfrm>
+                      <a:off x="0" y="0"/>
+                      <a:ext cx="971686" cy="790685"/>
+                    </a:xfrm>
+                    <a:prstGeom prst="rect">
+                      <a:avLst/>
+                    </a:prstGeom>
+                  </pic:spPr>
+                </pic:pic>
+              </a:graphicData>
+            </a:graphic>
+          </wp:anchor>
+        </w:drawing>
+      </w:r>
+      <w:r>
+        <w:t xml:space="preserve">Mit diesem Knopf ist es dem Benutzer erlaubt, die Website im Light-Mode oder Dark-Mode anzusehen. Diese Feature wurde vor allem aus Interesse komplett selbst entwickelt, was es wahrscheinlich etwas </w:t>
+      </w:r>
+      <w:r>
+        <w:t>unprofessionell</w:t>
+      </w:r>
+      <w:r>
+        <w:t xml:space="preserve"> macht.</w:t>
+      </w:r>
+    </w:p>
+    <w:p/>
+    <w:p>
+      <w:r>
+        <w:drawing>
+          <wp:anchor distT="0" distB="0" distL="114300" distR="114300" simplePos="0" relativeHeight="251675648" behindDoc="0" locked="0" layoutInCell="1" allowOverlap="1" wp14:anchorId="2653E18B" wp14:editId="4BA7632C">
+            <wp:simplePos x="0" y="0"/>
+            <wp:positionH relativeFrom="column">
+              <wp:posOffset>1905</wp:posOffset>
+            </wp:positionH>
+            <wp:positionV relativeFrom="paragraph">
+              <wp:posOffset>317347</wp:posOffset>
+            </wp:positionV>
+            <wp:extent cx="5760720" cy="5636260"/>
+            <wp:effectExtent l="0" t="0" r="0" b="2540"/>
+            <wp:wrapSquare wrapText="bothSides"/>
+            <wp:docPr id="1145236920" name="Grafik 1" descr="Ein Bild, das Text, Screenshot, Display, Software enthält.&#10;&#10;Automatisch generierte Beschreibung"/>
+            <wp:cNvGraphicFramePr>
+              <a:graphicFrameLocks xmlns:a="http://schemas.openxmlformats.org/drawingml/2006/main" noChangeAspect="1"/>
+            </wp:cNvGraphicFramePr>
+            <a:graphic xmlns:a="http://schemas.openxmlformats.org/drawingml/2006/main">
+              <a:graphicData uri="http://schemas.openxmlformats.org/drawingml/2006/picture">
+                <pic:pic xmlns:pic="http://schemas.openxmlformats.org/drawingml/2006/picture">
+                  <pic:nvPicPr>
+                    <pic:cNvPr id="1145236920" name="Grafik 1" descr="Ein Bild, das Text, Screenshot, Display, Software enthält.&#10;&#10;Automatisch generierte Beschreibung"/>
+                    <pic:cNvPicPr/>
+                  </pic:nvPicPr>
+                  <pic:blipFill>
+                    <a:blip r:embed="rId25">
+                      <a:extLst>
+                        <a:ext uri="{28A0092B-C50C-407E-A947-70E740481C1C}">
+                          <a14:useLocalDpi xmlns:a14="http://schemas.microsoft.com/office/drawing/2010/main" val="0"/>
+                        </a:ext>
+                      </a:extLst>
+                    </a:blip>
+                    <a:stretch>
+                      <a:fillRect/>
+                    </a:stretch>
+                  </pic:blipFill>
+                  <pic:spPr>
+                    <a:xfrm>
+                      <a:off x="0" y="0"/>
+                      <a:ext cx="5760720" cy="5636260"/>
+                    </a:xfrm>
+                    <a:prstGeom prst="rect">
+                      <a:avLst/>
+                    </a:prstGeom>
+                  </pic:spPr>
+                </pic:pic>
+              </a:graphicData>
+            </a:graphic>
+          </wp:anchor>
+        </w:drawing>
+      </w:r>
+    </w:p>
+    <w:p/>
+    <w:p>
+      <w:r>
+        <w:br w:type="page"/>
+      </w:r>
+    </w:p>
+    <w:p>
+      <w:r>
+        <w:lastRenderedPageBreak/>
+        <w:t>Beim Aktivieren</w:t>
+      </w:r>
+      <w:r>
+        <w:t xml:space="preserve"> dieser Funktion wird der </w:t>
+      </w:r>
+      <w:proofErr w:type="spellStart"/>
+      <w:r>
+        <w:t>ClassName</w:t>
+      </w:r>
+      <w:proofErr w:type="spellEnd"/>
+      <w:r>
+        <w:t xml:space="preserve"> der obersten Komponente verändert und so wird die Textfarbe und Hintergrundfarbe verändert. Dies kann mithilfe von einem Callback gemacht werden.</w:t>
+      </w:r>
+    </w:p>
+    <w:p>
+      <w:r>
+        <w:drawing>
+          <wp:anchor distT="0" distB="0" distL="114300" distR="114300" simplePos="0" relativeHeight="251676672" behindDoc="0" locked="0" layoutInCell="1" allowOverlap="1" wp14:anchorId="2A5B47BE" wp14:editId="191D1794">
+            <wp:simplePos x="0" y="0"/>
+            <wp:positionH relativeFrom="column">
+              <wp:posOffset>1905</wp:posOffset>
+            </wp:positionH>
+            <wp:positionV relativeFrom="paragraph">
+              <wp:posOffset>30</wp:posOffset>
+            </wp:positionV>
+            <wp:extent cx="5760720" cy="2536825"/>
+            <wp:effectExtent l="0" t="0" r="0" b="0"/>
+            <wp:wrapSquare wrapText="bothSides"/>
+            <wp:docPr id="1431013749" name="Grafik 1" descr="Ein Bild, das Text, Screenshot, Schrift, Software enthält.&#10;&#10;Automatisch generierte Beschreibung"/>
+            <wp:cNvGraphicFramePr>
+              <a:graphicFrameLocks xmlns:a="http://schemas.openxmlformats.org/drawingml/2006/main" noChangeAspect="1"/>
+            </wp:cNvGraphicFramePr>
+            <a:graphic xmlns:a="http://schemas.openxmlformats.org/drawingml/2006/main">
+              <a:graphicData uri="http://schemas.openxmlformats.org/drawingml/2006/picture">
+                <pic:pic xmlns:pic="http://schemas.openxmlformats.org/drawingml/2006/picture">
+                  <pic:nvPicPr>
+                    <pic:cNvPr id="1431013749" name="Grafik 1" descr="Ein Bild, das Text, Screenshot, Schrift, Software enthält.&#10;&#10;Automatisch generierte Beschreibung"/>
+                    <pic:cNvPicPr/>
+                  </pic:nvPicPr>
+                  <pic:blipFill>
+                    <a:blip r:embed="rId26">
+                      <a:extLst>
+                        <a:ext uri="{28A0092B-C50C-407E-A947-70E740481C1C}">
+                          <a14:useLocalDpi xmlns:a14="http://schemas.microsoft.com/office/drawing/2010/main" val="0"/>
+                        </a:ext>
+                      </a:extLst>
+                    </a:blip>
+                    <a:stretch>
+                      <a:fillRect/>
+                    </a:stretch>
+                  </pic:blipFill>
+                  <pic:spPr>
+                    <a:xfrm>
+                      <a:off x="0" y="0"/>
+                      <a:ext cx="5760720" cy="2536825"/>
+                    </a:xfrm>
+                    <a:prstGeom prst="rect">
+                      <a:avLst/>
+                    </a:prstGeom>
+                  </pic:spPr>
+                </pic:pic>
+              </a:graphicData>
+            </a:graphic>
+          </wp:anchor>
+        </w:drawing>
+      </w:r>
+    </w:p>
+    <w:p>
+      <w:pPr>
+        <w:pStyle w:val="berschrift1"/>
+        <w:rPr>
+          <w:b/>
+          <w:bCs/>
+          <w:color w:val="000000" w:themeColor="text1"/>
+        </w:rPr>
+      </w:pPr>
+      <w:bookmarkStart w:id="9" w:name="_Toc134789485"/>
+      <w:r>
+        <w:rPr>
+          <w:b/>
+          <w:bCs/>
+          <w:color w:val="000000" w:themeColor="text1"/>
+        </w:rPr>
+        <w:t>Das Bild</w:t>
+      </w:r>
+      <w:bookmarkEnd w:id="9"/>
+    </w:p>
+    <w:p/>
+    <w:p>
+      <w:r>
+        <w:drawing>
+          <wp:anchor distT="0" distB="0" distL="114300" distR="114300" simplePos="0" relativeHeight="251677696" behindDoc="0" locked="0" layoutInCell="1" allowOverlap="1" wp14:anchorId="7FBD2F08" wp14:editId="376E1CEB">
+            <wp:simplePos x="0" y="0"/>
+            <wp:positionH relativeFrom="column">
+              <wp:posOffset>1905</wp:posOffset>
+            </wp:positionH>
+            <wp:positionV relativeFrom="paragraph">
+              <wp:posOffset>266700</wp:posOffset>
+            </wp:positionV>
+            <wp:extent cx="2889885" cy="2497455"/>
+            <wp:effectExtent l="0" t="0" r="5715" b="0"/>
+            <wp:wrapSquare wrapText="bothSides"/>
+            <wp:docPr id="704740868" name="Grafik 1" descr="Ein Bild, das Clipart, Grafiken, Cartoon, Design enthält.&#10;&#10;Automatisch generierte Beschreibung"/>
+            <wp:cNvGraphicFramePr>
+              <a:graphicFrameLocks xmlns:a="http://schemas.openxmlformats.org/drawingml/2006/main" noChangeAspect="1"/>
+            </wp:cNvGraphicFramePr>
+            <a:graphic xmlns:a="http://schemas.openxmlformats.org/drawingml/2006/main">
+              <a:graphicData uri="http://schemas.openxmlformats.org/drawingml/2006/picture">
+                <pic:pic xmlns:pic="http://schemas.openxmlformats.org/drawingml/2006/picture">
+                  <pic:nvPicPr>
+                    <pic:cNvPr id="704740868" name="Grafik 1" descr="Ein Bild, das Clipart, Grafiken, Cartoon, Design enthält.&#10;&#10;Automatisch generierte Beschreibung"/>
+                    <pic:cNvPicPr/>
+                  </pic:nvPicPr>
+                  <pic:blipFill>
+                    <a:blip r:embed="rId27">
+                      <a:extLst>
+                        <a:ext uri="{28A0092B-C50C-407E-A947-70E740481C1C}">
+                          <a14:useLocalDpi xmlns:a14="http://schemas.microsoft.com/office/drawing/2010/main" val="0"/>
+                        </a:ext>
+                      </a:extLst>
+                    </a:blip>
+                    <a:stretch>
+                      <a:fillRect/>
+                    </a:stretch>
+                  </pic:blipFill>
+                  <pic:spPr>
+                    <a:xfrm>
+                      <a:off x="0" y="0"/>
+                      <a:ext cx="2889885" cy="2497455"/>
+                    </a:xfrm>
+                    <a:prstGeom prst="rect">
+                      <a:avLst/>
+                    </a:prstGeom>
+                  </pic:spPr>
+                </pic:pic>
+              </a:graphicData>
+            </a:graphic>
+            <wp14:sizeRelH relativeFrom="margin">
+              <wp14:pctWidth>0</wp14:pctWidth>
+            </wp14:sizeRelH>
+            <wp14:sizeRelV relativeFrom="margin">
+              <wp14:pctHeight>0</wp14:pctHeight>
+            </wp14:sizeRelV>
+          </wp:anchor>
+        </w:drawing>
+      </w:r>
+      <w:r>
+        <w:t>Ganz am Schluss habe ich noch das Favicon und das Bild zur Website hinzugefügt.</w:t>
+      </w:r>
+    </w:p>
+    <w:p>
+      <w:r>
+        <w:drawing>
+          <wp:anchor distT="0" distB="0" distL="114300" distR="114300" simplePos="0" relativeHeight="251678720" behindDoc="0" locked="0" layoutInCell="1" allowOverlap="1" wp14:anchorId="7A4B06B2" wp14:editId="6FF3D303">
+            <wp:simplePos x="0" y="0"/>
+            <wp:positionH relativeFrom="column">
+              <wp:posOffset>3009265</wp:posOffset>
+            </wp:positionH>
+            <wp:positionV relativeFrom="paragraph">
+              <wp:posOffset>19945</wp:posOffset>
+            </wp:positionV>
+            <wp:extent cx="1810003" cy="295316"/>
+            <wp:effectExtent l="0" t="0" r="0" b="9525"/>
+            <wp:wrapSquare wrapText="bothSides"/>
+            <wp:docPr id="49893621" name="Grafik 1"/>
+            <wp:cNvGraphicFramePr>
+              <a:graphicFrameLocks xmlns:a="http://schemas.openxmlformats.org/drawingml/2006/main" noChangeAspect="1"/>
+            </wp:cNvGraphicFramePr>
+            <a:graphic xmlns:a="http://schemas.openxmlformats.org/drawingml/2006/main">
+              <a:graphicData uri="http://schemas.openxmlformats.org/drawingml/2006/picture">
+                <pic:pic xmlns:pic="http://schemas.openxmlformats.org/drawingml/2006/picture">
+                  <pic:nvPicPr>
+                    <pic:cNvPr id="49893621" name=""/>
+                    <pic:cNvPicPr/>
+                  </pic:nvPicPr>
+                  <pic:blipFill>
+                    <a:blip r:embed="rId28">
+                      <a:extLst>
+                        <a:ext uri="{28A0092B-C50C-407E-A947-70E740481C1C}">
+                          <a14:useLocalDpi xmlns:a14="http://schemas.microsoft.com/office/drawing/2010/main" val="0"/>
+                        </a:ext>
+                      </a:extLst>
+                    </a:blip>
+                    <a:stretch>
+                      <a:fillRect/>
+                    </a:stretch>
+                  </pic:blipFill>
+                  <pic:spPr>
+                    <a:xfrm>
+                      <a:off x="0" y="0"/>
+                      <a:ext cx="1810003" cy="295316"/>
+                    </a:xfrm>
+                    <a:prstGeom prst="rect">
+                      <a:avLst/>
+                    </a:prstGeom>
+                  </pic:spPr>
+                </pic:pic>
+              </a:graphicData>
+            </a:graphic>
+          </wp:anchor>
+        </w:drawing>
+      </w:r>
+    </w:p>
+    <w:p/>
+    <w:p/>
+    <w:p/>
+    <w:p/>
+    <w:p/>
+    <w:p/>
+    <w:p/>
+    <w:p/>
+    <w:p>
+      <w:r>
+        <w:br w:type="page"/>
+      </w:r>
+    </w:p>
+    <w:p>
+      <w:pPr>
+        <w:pStyle w:val="berschrift1"/>
+        <w:rPr>
+          <w:b/>
+          <w:bCs/>
+          <w:color w:val="000000" w:themeColor="text1"/>
+        </w:rPr>
+      </w:pPr>
+      <w:bookmarkStart w:id="10" w:name="_Toc134789486"/>
+      <w:r>
+        <w:rPr>
+          <w:b/>
+          <w:bCs/>
+          <w:color w:val="000000" w:themeColor="text1"/>
+        </w:rPr>
+        <w:lastRenderedPageBreak/>
+        <w:t>Reflexion</w:t>
+      </w:r>
+      <w:bookmarkEnd w:id="10"/>
+    </w:p>
+    <w:p/>
+    <w:p>
+      <w:r>
+        <w:t xml:space="preserve">Das Projekt zu entwickeln, zu planen und Ideen zu sammeln, war eine spassige Abwechslung und vor allem, dass es in Docker funktioniert hat, war richtig </w:t>
+      </w:r>
+      <w:proofErr w:type="gramStart"/>
+      <w:r>
+        <w:t>toll</w:t>
+      </w:r>
+      <w:proofErr w:type="gramEnd"/>
+      <w:r>
+        <w:t>.</w:t>
+      </w:r>
+      <w:r>
+        <w:t xml:space="preserve"> Ich konnte leider nicht ganz alles erreichen, was mein Ziel war, aber im Grossen und Ganzen konnte ich, in meinen Augen, das Projekt zeitlich erfolgreich abschliessen.</w:t>
+      </w:r>
     </w:p>
     <w:sectPr>
-      <w:footerReference w:type="default" r:id="rId19"/>
+      <w:footerReference w:type="default" r:id="rId29"/>
       <w:pgSz w:w="11906" w:h="16838"/>
       <w:pgMar w:top="1417" w:right="1417" w:bottom="1134" w:left="1417" w:header="708" w:footer="708" w:gutter="0"/>
       <w:pgNumType w:start="0"/>
@@ -2734,9 +3725,9 @@
   <w:rsids>
     <w:rsidRoot w:val="00476322"/>
     <w:rsid w:val="0013547C"/>
+    <w:rsid w:val="00407E30"/>
     <w:rsid w:val="00476322"/>
     <w:rsid w:val="00A74D22"/>
-    <w:rsid w:val="00AE1E93"/>
     <w:rsid w:val="00B26268"/>
     <w:rsid w:val="00D8068D"/>
     <w:rsid w:val="00E0416F"/>

</xml_diff>

<commit_message>
Die Doku wurde vervollständigt und ein PDF erstellt, wie auch das Readmefile angepasst
</commit_message>
<xml_diff>
--- a/DokuUndInfos/DokuVersicherungsrechnerGiacun.docx
+++ b/DokuUndInfos/DokuVersicherungsrechnerGiacun.docx
@@ -578,7 +578,7 @@
           <w:r>
             <w:fldChar w:fldCharType="separate"/>
           </w:r>
-          <w:hyperlink w:anchor="_Toc134789476" w:history="1">
+          <w:hyperlink w:anchor="_Toc134790517" w:history="1">
             <w:r>
               <w:rPr>
                 <w:rStyle w:val="Hyperlink"/>
@@ -607,7 +607,7 @@
                 <w:noProof/>
                 <w:webHidden/>
               </w:rPr>
-              <w:instrText xml:space="preserve"> PAGEREF _Toc134789476 \h </w:instrText>
+              <w:instrText xml:space="preserve"> PAGEREF _Toc134790517 \h </w:instrText>
             </w:r>
             <w:r>
               <w:rPr>
@@ -652,7 +652,7 @@
               <w14:ligatures w14:val="standardContextual"/>
             </w:rPr>
           </w:pPr>
-          <w:hyperlink w:anchor="_Toc134789477" w:history="1">
+          <w:hyperlink w:anchor="_Toc134790518" w:history="1">
             <w:r>
               <w:rPr>
                 <w:rStyle w:val="Hyperlink"/>
@@ -681,7 +681,7 @@
                 <w:noProof/>
                 <w:webHidden/>
               </w:rPr>
-              <w:instrText xml:space="preserve"> PAGEREF _Toc134789477 \h </w:instrText>
+              <w:instrText xml:space="preserve"> PAGEREF _Toc134790518 \h </w:instrText>
             </w:r>
             <w:r>
               <w:rPr>
@@ -726,7 +726,7 @@
               <w14:ligatures w14:val="standardContextual"/>
             </w:rPr>
           </w:pPr>
-          <w:hyperlink w:anchor="_Toc134789478" w:history="1">
+          <w:hyperlink w:anchor="_Toc134790519" w:history="1">
             <w:r>
               <w:rPr>
                 <w:rStyle w:val="Hyperlink"/>
@@ -755,7 +755,7 @@
                 <w:noProof/>
                 <w:webHidden/>
               </w:rPr>
-              <w:instrText xml:space="preserve"> PAGEREF _Toc134789478 \h </w:instrText>
+              <w:instrText xml:space="preserve"> PAGEREF _Toc134790519 \h </w:instrText>
             </w:r>
             <w:r>
               <w:rPr>
@@ -800,7 +800,7 @@
               <w14:ligatures w14:val="standardContextual"/>
             </w:rPr>
           </w:pPr>
-          <w:hyperlink w:anchor="_Toc134789479" w:history="1">
+          <w:hyperlink w:anchor="_Toc134790520" w:history="1">
             <w:r>
               <w:rPr>
                 <w:rStyle w:val="Hyperlink"/>
@@ -829,7 +829,7 @@
                 <w:noProof/>
                 <w:webHidden/>
               </w:rPr>
-              <w:instrText xml:space="preserve"> PAGEREF _Toc134789479 \h </w:instrText>
+              <w:instrText xml:space="preserve"> PAGEREF _Toc134790520 \h </w:instrText>
             </w:r>
             <w:r>
               <w:rPr>
@@ -874,7 +874,7 @@
               <w14:ligatures w14:val="standardContextual"/>
             </w:rPr>
           </w:pPr>
-          <w:hyperlink w:anchor="_Toc134789480" w:history="1">
+          <w:hyperlink w:anchor="_Toc134790521" w:history="1">
             <w:r>
               <w:rPr>
                 <w:rStyle w:val="Hyperlink"/>
@@ -903,7 +903,7 @@
                 <w:noProof/>
                 <w:webHidden/>
               </w:rPr>
-              <w:instrText xml:space="preserve"> PAGEREF _Toc134789480 \h </w:instrText>
+              <w:instrText xml:space="preserve"> PAGEREF _Toc134790521 \h </w:instrText>
             </w:r>
             <w:r>
               <w:rPr>
@@ -948,7 +948,7 @@
               <w14:ligatures w14:val="standardContextual"/>
             </w:rPr>
           </w:pPr>
-          <w:hyperlink w:anchor="_Toc134789481" w:history="1">
+          <w:hyperlink w:anchor="_Toc134790522" w:history="1">
             <w:r>
               <w:rPr>
                 <w:rStyle w:val="Hyperlink"/>
@@ -977,7 +977,7 @@
                 <w:noProof/>
                 <w:webHidden/>
               </w:rPr>
-              <w:instrText xml:space="preserve"> PAGEREF _Toc134789481 \h </w:instrText>
+              <w:instrText xml:space="preserve"> PAGEREF _Toc134790522 \h </w:instrText>
             </w:r>
             <w:r>
               <w:rPr>
@@ -1022,7 +1022,7 @@
               <w14:ligatures w14:val="standardContextual"/>
             </w:rPr>
           </w:pPr>
-          <w:hyperlink w:anchor="_Toc134789482" w:history="1">
+          <w:hyperlink w:anchor="_Toc134790523" w:history="1">
             <w:r>
               <w:rPr>
                 <w:rStyle w:val="Hyperlink"/>
@@ -1030,7 +1030,7 @@
                 <w:bCs/>
                 <w:noProof/>
               </w:rPr>
-              <w:t>Eingabefelder Versicherungssummenmodell</w:t>
+              <w:t>GUI-Ideen</w:t>
             </w:r>
             <w:r>
               <w:rPr>
@@ -1051,7 +1051,7 @@
                 <w:noProof/>
                 <w:webHidden/>
               </w:rPr>
-              <w:instrText xml:space="preserve"> PAGEREF _Toc134789482 \h </w:instrText>
+              <w:instrText xml:space="preserve"> PAGEREF _Toc134790523 \h </w:instrText>
             </w:r>
             <w:r>
               <w:rPr>
@@ -1072,6 +1072,302 @@
                 <w:webHidden/>
               </w:rPr>
               <w:t>4</w:t>
+            </w:r>
+            <w:r>
+              <w:rPr>
+                <w:noProof/>
+                <w:webHidden/>
+              </w:rPr>
+              <w:fldChar w:fldCharType="end"/>
+            </w:r>
+          </w:hyperlink>
+        </w:p>
+        <w:p>
+          <w:pPr>
+            <w:pStyle w:val="Verzeichnis2"/>
+            <w:tabs>
+              <w:tab w:val="right" w:leader="dot" w:pos="9062"/>
+            </w:tabs>
+            <w:rPr>
+              <w:rFonts w:eastAsiaTheme="minorEastAsia"/>
+              <w:noProof/>
+              <w:kern w:val="2"/>
+              <w:lang w:eastAsia="de-CH"/>
+              <w14:ligatures w14:val="standardContextual"/>
+            </w:rPr>
+          </w:pPr>
+          <w:hyperlink w:anchor="_Toc134790524" w:history="1">
+            <w:r>
+              <w:rPr>
+                <w:rStyle w:val="Hyperlink"/>
+                <w:b/>
+                <w:bCs/>
+                <w:noProof/>
+              </w:rPr>
+              <w:t>Variante 1:</w:t>
+            </w:r>
+            <w:r>
+              <w:rPr>
+                <w:noProof/>
+                <w:webHidden/>
+              </w:rPr>
+              <w:tab/>
+            </w:r>
+            <w:r>
+              <w:rPr>
+                <w:noProof/>
+                <w:webHidden/>
+              </w:rPr>
+              <w:fldChar w:fldCharType="begin"/>
+            </w:r>
+            <w:r>
+              <w:rPr>
+                <w:noProof/>
+                <w:webHidden/>
+              </w:rPr>
+              <w:instrText xml:space="preserve"> PAGEREF _Toc134790524 \h </w:instrText>
+            </w:r>
+            <w:r>
+              <w:rPr>
+                <w:noProof/>
+                <w:webHidden/>
+              </w:rPr>
+            </w:r>
+            <w:r>
+              <w:rPr>
+                <w:noProof/>
+                <w:webHidden/>
+              </w:rPr>
+              <w:fldChar w:fldCharType="separate"/>
+            </w:r>
+            <w:r>
+              <w:rPr>
+                <w:noProof/>
+                <w:webHidden/>
+              </w:rPr>
+              <w:t>4</w:t>
+            </w:r>
+            <w:r>
+              <w:rPr>
+                <w:noProof/>
+                <w:webHidden/>
+              </w:rPr>
+              <w:fldChar w:fldCharType="end"/>
+            </w:r>
+          </w:hyperlink>
+        </w:p>
+        <w:p>
+          <w:pPr>
+            <w:pStyle w:val="Verzeichnis2"/>
+            <w:tabs>
+              <w:tab w:val="right" w:leader="dot" w:pos="9062"/>
+            </w:tabs>
+            <w:rPr>
+              <w:rFonts w:eastAsiaTheme="minorEastAsia"/>
+              <w:noProof/>
+              <w:kern w:val="2"/>
+              <w:lang w:eastAsia="de-CH"/>
+              <w14:ligatures w14:val="standardContextual"/>
+            </w:rPr>
+          </w:pPr>
+          <w:hyperlink w:anchor="_Toc134790525" w:history="1">
+            <w:r>
+              <w:rPr>
+                <w:rStyle w:val="Hyperlink"/>
+                <w:b/>
+                <w:bCs/>
+                <w:noProof/>
+              </w:rPr>
+              <w:t>Variante 2:</w:t>
+            </w:r>
+            <w:r>
+              <w:rPr>
+                <w:noProof/>
+                <w:webHidden/>
+              </w:rPr>
+              <w:tab/>
+            </w:r>
+            <w:r>
+              <w:rPr>
+                <w:noProof/>
+                <w:webHidden/>
+              </w:rPr>
+              <w:fldChar w:fldCharType="begin"/>
+            </w:r>
+            <w:r>
+              <w:rPr>
+                <w:noProof/>
+                <w:webHidden/>
+              </w:rPr>
+              <w:instrText xml:space="preserve"> PAGEREF _Toc134790525 \h </w:instrText>
+            </w:r>
+            <w:r>
+              <w:rPr>
+                <w:noProof/>
+                <w:webHidden/>
+              </w:rPr>
+            </w:r>
+            <w:r>
+              <w:rPr>
+                <w:noProof/>
+                <w:webHidden/>
+              </w:rPr>
+              <w:fldChar w:fldCharType="separate"/>
+            </w:r>
+            <w:r>
+              <w:rPr>
+                <w:noProof/>
+                <w:webHidden/>
+              </w:rPr>
+              <w:t>5</w:t>
+            </w:r>
+            <w:r>
+              <w:rPr>
+                <w:noProof/>
+                <w:webHidden/>
+              </w:rPr>
+              <w:fldChar w:fldCharType="end"/>
+            </w:r>
+          </w:hyperlink>
+        </w:p>
+        <w:p>
+          <w:pPr>
+            <w:pStyle w:val="Verzeichnis2"/>
+            <w:tabs>
+              <w:tab w:val="right" w:leader="dot" w:pos="9062"/>
+            </w:tabs>
+            <w:rPr>
+              <w:rFonts w:eastAsiaTheme="minorEastAsia"/>
+              <w:noProof/>
+              <w:kern w:val="2"/>
+              <w:lang w:eastAsia="de-CH"/>
+              <w14:ligatures w14:val="standardContextual"/>
+            </w:rPr>
+          </w:pPr>
+          <w:hyperlink w:anchor="_Toc134790526" w:history="1">
+            <w:r>
+              <w:rPr>
+                <w:rStyle w:val="Hyperlink"/>
+                <w:b/>
+                <w:bCs/>
+                <w:noProof/>
+              </w:rPr>
+              <w:t>Das Problem-Statement:</w:t>
+            </w:r>
+            <w:r>
+              <w:rPr>
+                <w:noProof/>
+                <w:webHidden/>
+              </w:rPr>
+              <w:tab/>
+            </w:r>
+            <w:r>
+              <w:rPr>
+                <w:noProof/>
+                <w:webHidden/>
+              </w:rPr>
+              <w:fldChar w:fldCharType="begin"/>
+            </w:r>
+            <w:r>
+              <w:rPr>
+                <w:noProof/>
+                <w:webHidden/>
+              </w:rPr>
+              <w:instrText xml:space="preserve"> PAGEREF _Toc134790526 \h </w:instrText>
+            </w:r>
+            <w:r>
+              <w:rPr>
+                <w:noProof/>
+                <w:webHidden/>
+              </w:rPr>
+            </w:r>
+            <w:r>
+              <w:rPr>
+                <w:noProof/>
+                <w:webHidden/>
+              </w:rPr>
+              <w:fldChar w:fldCharType="separate"/>
+            </w:r>
+            <w:r>
+              <w:rPr>
+                <w:noProof/>
+                <w:webHidden/>
+              </w:rPr>
+              <w:t>5</w:t>
+            </w:r>
+            <w:r>
+              <w:rPr>
+                <w:noProof/>
+                <w:webHidden/>
+              </w:rPr>
+              <w:fldChar w:fldCharType="end"/>
+            </w:r>
+          </w:hyperlink>
+        </w:p>
+        <w:p>
+          <w:pPr>
+            <w:pStyle w:val="Verzeichnis2"/>
+            <w:tabs>
+              <w:tab w:val="right" w:leader="dot" w:pos="9062"/>
+            </w:tabs>
+            <w:rPr>
+              <w:rFonts w:eastAsiaTheme="minorEastAsia"/>
+              <w:noProof/>
+              <w:kern w:val="2"/>
+              <w:lang w:eastAsia="de-CH"/>
+              <w14:ligatures w14:val="standardContextual"/>
+            </w:rPr>
+          </w:pPr>
+          <w:hyperlink w:anchor="_Toc134790527" w:history="1">
+            <w:r>
+              <w:rPr>
+                <w:rStyle w:val="Hyperlink"/>
+                <w:b/>
+                <w:bCs/>
+                <w:noProof/>
+              </w:rPr>
+              <w:t>Die User-Story:</w:t>
+            </w:r>
+            <w:r>
+              <w:rPr>
+                <w:noProof/>
+                <w:webHidden/>
+              </w:rPr>
+              <w:tab/>
+            </w:r>
+            <w:r>
+              <w:rPr>
+                <w:noProof/>
+                <w:webHidden/>
+              </w:rPr>
+              <w:fldChar w:fldCharType="begin"/>
+            </w:r>
+            <w:r>
+              <w:rPr>
+                <w:noProof/>
+                <w:webHidden/>
+              </w:rPr>
+              <w:instrText xml:space="preserve"> PAGEREF _Toc134790527 \h </w:instrText>
+            </w:r>
+            <w:r>
+              <w:rPr>
+                <w:noProof/>
+                <w:webHidden/>
+              </w:rPr>
+            </w:r>
+            <w:r>
+              <w:rPr>
+                <w:noProof/>
+                <w:webHidden/>
+              </w:rPr>
+              <w:fldChar w:fldCharType="separate"/>
+            </w:r>
+            <w:r>
+              <w:rPr>
+                <w:noProof/>
+                <w:webHidden/>
+              </w:rPr>
+              <w:t>6</w:t>
             </w:r>
             <w:r>
               <w:rPr>
@@ -1096,7 +1392,7 @@
               <w14:ligatures w14:val="standardContextual"/>
             </w:rPr>
           </w:pPr>
-          <w:hyperlink w:anchor="_Toc134789483" w:history="1">
+          <w:hyperlink w:anchor="_Toc134790528" w:history="1">
             <w:r>
               <w:rPr>
                 <w:rStyle w:val="Hyperlink"/>
@@ -1104,7 +1400,7 @@
                 <w:bCs/>
                 <w:noProof/>
               </w:rPr>
-              <w:t>Eingabefelder Quadratmetermodell</w:t>
+              <w:t>Eingabefelder Versicherungssummenmodell</w:t>
             </w:r>
             <w:r>
               <w:rPr>
@@ -1125,7 +1421,7 @@
                 <w:noProof/>
                 <w:webHidden/>
               </w:rPr>
-              <w:instrText xml:space="preserve"> PAGEREF _Toc134789483 \h </w:instrText>
+              <w:instrText xml:space="preserve"> PAGEREF _Toc134790528 \h </w:instrText>
             </w:r>
             <w:r>
               <w:rPr>
@@ -1145,7 +1441,7 @@
                 <w:noProof/>
                 <w:webHidden/>
               </w:rPr>
-              <w:t>6</w:t>
+              <w:t>7</w:t>
             </w:r>
             <w:r>
               <w:rPr>
@@ -1170,7 +1466,7 @@
               <w14:ligatures w14:val="standardContextual"/>
             </w:rPr>
           </w:pPr>
-          <w:hyperlink w:anchor="_Toc134789484" w:history="1">
+          <w:hyperlink w:anchor="_Toc134790529" w:history="1">
             <w:r>
               <w:rPr>
                 <w:rStyle w:val="Hyperlink"/>
@@ -1178,7 +1474,7 @@
                 <w:bCs/>
                 <w:noProof/>
               </w:rPr>
-              <w:t>Dark und Light Mode</w:t>
+              <w:t>Eingabefelder Quadratmetermodell</w:t>
             </w:r>
             <w:r>
               <w:rPr>
@@ -1199,7 +1495,7 @@
                 <w:noProof/>
                 <w:webHidden/>
               </w:rPr>
-              <w:instrText xml:space="preserve"> PAGEREF _Toc134789484 \h </w:instrText>
+              <w:instrText xml:space="preserve"> PAGEREF _Toc134790529 \h </w:instrText>
             </w:r>
             <w:r>
               <w:rPr>
@@ -1219,7 +1515,7 @@
                 <w:noProof/>
                 <w:webHidden/>
               </w:rPr>
-              <w:t>8</w:t>
+              <w:t>9</w:t>
             </w:r>
             <w:r>
               <w:rPr>
@@ -1244,7 +1540,7 @@
               <w14:ligatures w14:val="standardContextual"/>
             </w:rPr>
           </w:pPr>
-          <w:hyperlink w:anchor="_Toc134789485" w:history="1">
+          <w:hyperlink w:anchor="_Toc134790530" w:history="1">
             <w:r>
               <w:rPr>
                 <w:rStyle w:val="Hyperlink"/>
@@ -1252,7 +1548,7 @@
                 <w:bCs/>
                 <w:noProof/>
               </w:rPr>
-              <w:t>Das Bild</w:t>
+              <w:t>Dark und Light Mode</w:t>
             </w:r>
             <w:r>
               <w:rPr>
@@ -1273,7 +1569,7 @@
                 <w:noProof/>
                 <w:webHidden/>
               </w:rPr>
-              <w:instrText xml:space="preserve"> PAGEREF _Toc134789485 \h </w:instrText>
+              <w:instrText xml:space="preserve"> PAGEREF _Toc134790530 \h </w:instrText>
             </w:r>
             <w:r>
               <w:rPr>
@@ -1293,7 +1589,7 @@
                 <w:noProof/>
                 <w:webHidden/>
               </w:rPr>
-              <w:t>9</w:t>
+              <w:t>11</w:t>
             </w:r>
             <w:r>
               <w:rPr>
@@ -1318,7 +1614,7 @@
               <w14:ligatures w14:val="standardContextual"/>
             </w:rPr>
           </w:pPr>
-          <w:hyperlink w:anchor="_Toc134789486" w:history="1">
+          <w:hyperlink w:anchor="_Toc134790531" w:history="1">
             <w:r>
               <w:rPr>
                 <w:rStyle w:val="Hyperlink"/>
@@ -1326,6 +1622,80 @@
                 <w:bCs/>
                 <w:noProof/>
               </w:rPr>
+              <w:t>Das Bild</w:t>
+            </w:r>
+            <w:r>
+              <w:rPr>
+                <w:noProof/>
+                <w:webHidden/>
+              </w:rPr>
+              <w:tab/>
+            </w:r>
+            <w:r>
+              <w:rPr>
+                <w:noProof/>
+                <w:webHidden/>
+              </w:rPr>
+              <w:fldChar w:fldCharType="begin"/>
+            </w:r>
+            <w:r>
+              <w:rPr>
+                <w:noProof/>
+                <w:webHidden/>
+              </w:rPr>
+              <w:instrText xml:space="preserve"> PAGEREF _Toc134790531 \h </w:instrText>
+            </w:r>
+            <w:r>
+              <w:rPr>
+                <w:noProof/>
+                <w:webHidden/>
+              </w:rPr>
+            </w:r>
+            <w:r>
+              <w:rPr>
+                <w:noProof/>
+                <w:webHidden/>
+              </w:rPr>
+              <w:fldChar w:fldCharType="separate"/>
+            </w:r>
+            <w:r>
+              <w:rPr>
+                <w:noProof/>
+                <w:webHidden/>
+              </w:rPr>
+              <w:t>12</w:t>
+            </w:r>
+            <w:r>
+              <w:rPr>
+                <w:noProof/>
+                <w:webHidden/>
+              </w:rPr>
+              <w:fldChar w:fldCharType="end"/>
+            </w:r>
+          </w:hyperlink>
+        </w:p>
+        <w:p>
+          <w:pPr>
+            <w:pStyle w:val="Verzeichnis1"/>
+            <w:tabs>
+              <w:tab w:val="right" w:leader="dot" w:pos="9062"/>
+            </w:tabs>
+            <w:rPr>
+              <w:rFonts w:eastAsiaTheme="minorEastAsia"/>
+              <w:noProof/>
+              <w:kern w:val="2"/>
+              <w:lang w:eastAsia="de-CH"/>
+              <w14:ligatures w14:val="standardContextual"/>
+            </w:rPr>
+          </w:pPr>
+          <w:hyperlink w:anchor="_Toc134790532" w:history="1">
+            <w:r>
+              <w:rPr>
+                <w:rStyle w:val="Hyperlink"/>
+                <w:b/>
+                <w:bCs/>
+                <w:noProof/>
+              </w:rPr>
               <w:t>Reflexion</w:t>
             </w:r>
             <w:r>
@@ -1347,7 +1717,7 @@
                 <w:noProof/>
                 <w:webHidden/>
               </w:rPr>
-              <w:instrText xml:space="preserve"> PAGEREF _Toc134789486 \h </w:instrText>
+              <w:instrText xml:space="preserve"> PAGEREF _Toc134790532 \h </w:instrText>
             </w:r>
             <w:r>
               <w:rPr>
@@ -1367,7 +1737,7 @@
                 <w:noProof/>
                 <w:webHidden/>
               </w:rPr>
-              <w:t>10</w:t>
+              <w:t>13</w:t>
             </w:r>
             <w:r>
               <w:rPr>
@@ -1419,7 +1789,7 @@
           <w:color w:val="000000" w:themeColor="text1"/>
         </w:rPr>
       </w:pPr>
-      <w:bookmarkStart w:id="0" w:name="_Toc134789476"/>
+      <w:bookmarkStart w:id="0" w:name="_Toc134790517"/>
       <w:r>
         <w:rPr>
           <w:b/>
@@ -1441,7 +1811,7 @@
           <w:color w:val="000000" w:themeColor="text1"/>
         </w:rPr>
       </w:pPr>
-      <w:bookmarkStart w:id="1" w:name="_Toc134789477"/>
+      <w:bookmarkStart w:id="1" w:name="_Toc134790518"/>
       <w:r>
         <w:rPr>
           <w:b/>
@@ -1517,7 +1887,7 @@
           <w:color w:val="000000" w:themeColor="text1"/>
         </w:rPr>
       </w:pPr>
-      <w:bookmarkStart w:id="2" w:name="_Toc134789478"/>
+      <w:bookmarkStart w:id="2" w:name="_Toc134790519"/>
       <w:r>
         <w:rPr>
           <w:b/>
@@ -1597,7 +1967,7 @@
           <w:color w:val="000000" w:themeColor="text1"/>
         </w:rPr>
       </w:pPr>
-      <w:bookmarkStart w:id="3" w:name="_Toc134789479"/>
+      <w:bookmarkStart w:id="3" w:name="_Toc134790520"/>
       <w:r>
         <w:rPr>
           <w:b/>
@@ -1674,7 +2044,7 @@
           <w:bCs/>
         </w:rPr>
       </w:pPr>
-      <w:bookmarkStart w:id="4" w:name="_Toc134789480"/>
+      <w:bookmarkStart w:id="4" w:name="_Toc134790521"/>
       <w:r>
         <w:rPr>
           <w:b/>
@@ -1764,7 +2134,7 @@
           <w:color w:val="000000" w:themeColor="text1"/>
         </w:rPr>
       </w:pPr>
-      <w:bookmarkStart w:id="5" w:name="_Toc134789481"/>
+      <w:bookmarkStart w:id="5" w:name="_Toc134790522"/>
       <w:r>
         <w:rPr>
           <w:b/>
@@ -1798,24 +2168,341 @@
           <w:color w:val="000000" w:themeColor="text1"/>
         </w:rPr>
       </w:pPr>
-      <w:bookmarkStart w:id="6" w:name="_Toc134789482"/>
+      <w:bookmarkStart w:id="6" w:name="_Toc134790523"/>
       <w:r>
         <w:rPr>
           <w:b/>
           <w:bCs/>
           <w:color w:val="000000" w:themeColor="text1"/>
         </w:rPr>
-        <w:t>Eingabefelder</w:t>
-      </w:r>
-      <w:r>
+        <w:t>GUI-Ideen</w:t>
+      </w:r>
+      <w:bookmarkEnd w:id="6"/>
+    </w:p>
+    <w:p/>
+    <w:p>
+      <w:pPr>
+        <w:pStyle w:val="berschrift2"/>
         <w:rPr>
           <w:b/>
           <w:bCs/>
           <w:color w:val="000000" w:themeColor="text1"/>
         </w:rPr>
+      </w:pPr>
+      <w:bookmarkStart w:id="7" w:name="_Toc134790524"/>
+      <w:r>
+        <w:rPr>
+          <w:b/>
+          <w:bCs/>
+          <w:color w:val="000000" w:themeColor="text1"/>
+        </w:rPr>
+        <w:t>Variante 1:</w:t>
+      </w:r>
+      <w:bookmarkEnd w:id="7"/>
+    </w:p>
+    <w:p>
+      <w:r>
+        <w:rPr>
+          <w:noProof/>
+        </w:rPr>
+        <w:drawing>
+          <wp:inline distT="0" distB="0" distL="0" distR="0" wp14:anchorId="607C6A12" wp14:editId="1FFE1CEB">
+            <wp:extent cx="5760720" cy="3735705"/>
+            <wp:effectExtent l="0" t="0" r="0" b="0"/>
+            <wp:docPr id="1652898660" name="Grafik 1652898660" descr="Ein Bild, das Website enthält.&#10;&#10;Automatisch generierte Beschreibung"/>
+            <wp:cNvGraphicFramePr>
+              <a:graphicFrameLocks xmlns:a="http://schemas.openxmlformats.org/drawingml/2006/main" noChangeAspect="1"/>
+            </wp:cNvGraphicFramePr>
+            <a:graphic xmlns:a="http://schemas.openxmlformats.org/drawingml/2006/main">
+              <a:graphicData uri="http://schemas.openxmlformats.org/drawingml/2006/picture">
+                <pic:pic xmlns:pic="http://schemas.openxmlformats.org/drawingml/2006/picture">
+                  <pic:nvPicPr>
+                    <pic:cNvPr id="5" name="Grafik 5" descr="Ein Bild, das Website enthält.&#10;&#10;Automatisch generierte Beschreibung"/>
+                    <pic:cNvPicPr/>
+                  </pic:nvPicPr>
+                  <pic:blipFill>
+                    <a:blip r:embed="rId14"/>
+                    <a:stretch>
+                      <a:fillRect/>
+                    </a:stretch>
+                  </pic:blipFill>
+                  <pic:spPr>
+                    <a:xfrm>
+                      <a:off x="0" y="0"/>
+                      <a:ext cx="5760720" cy="3735705"/>
+                    </a:xfrm>
+                    <a:prstGeom prst="rect">
+                      <a:avLst/>
+                    </a:prstGeom>
+                  </pic:spPr>
+                </pic:pic>
+              </a:graphicData>
+            </a:graphic>
+          </wp:inline>
+        </w:drawing>
+      </w:r>
+    </w:p>
+    <w:p>
+      <w:r>
+        <w:br w:type="page"/>
+      </w:r>
+    </w:p>
+    <w:p>
+      <w:pPr>
+        <w:pStyle w:val="berschrift2"/>
+        <w:rPr>
+          <w:b/>
+          <w:bCs/>
+          <w:color w:val="000000" w:themeColor="text1"/>
+        </w:rPr>
+      </w:pPr>
+      <w:bookmarkStart w:id="8" w:name="_Toc134790525"/>
+      <w:r>
+        <w:rPr>
+          <w:b/>
+          <w:bCs/>
+          <w:color w:val="000000" w:themeColor="text1"/>
+        </w:rPr>
+        <w:lastRenderedPageBreak/>
+        <w:t>Variante 2:</w:t>
+      </w:r>
+      <w:bookmarkEnd w:id="8"/>
+    </w:p>
+    <w:p>
+      <w:r>
+        <w:rPr>
+          <w:noProof/>
+        </w:rPr>
+        <w:drawing>
+          <wp:inline distT="0" distB="0" distL="0" distR="0" wp14:anchorId="72A817D1" wp14:editId="35A6B2D3">
+            <wp:extent cx="5760720" cy="3752850"/>
+            <wp:effectExtent l="0" t="0" r="0" b="0"/>
+            <wp:docPr id="1178948339" name="Grafik 1178948339" descr="Ein Bild, das Text enthält.&#10;&#10;Automatisch generierte Beschreibung"/>
+            <wp:cNvGraphicFramePr>
+              <a:graphicFrameLocks xmlns:a="http://schemas.openxmlformats.org/drawingml/2006/main" noChangeAspect="1"/>
+            </wp:cNvGraphicFramePr>
+            <a:graphic xmlns:a="http://schemas.openxmlformats.org/drawingml/2006/main">
+              <a:graphicData uri="http://schemas.openxmlformats.org/drawingml/2006/picture">
+                <pic:pic xmlns:pic="http://schemas.openxmlformats.org/drawingml/2006/picture">
+                  <pic:nvPicPr>
+                    <pic:cNvPr id="4" name="Grafik 4" descr="Ein Bild, das Text enthält.&#10;&#10;Automatisch generierte Beschreibung"/>
+                    <pic:cNvPicPr/>
+                  </pic:nvPicPr>
+                  <pic:blipFill>
+                    <a:blip r:embed="rId15"/>
+                    <a:stretch>
+                      <a:fillRect/>
+                    </a:stretch>
+                  </pic:blipFill>
+                  <pic:spPr>
+                    <a:xfrm>
+                      <a:off x="0" y="0"/>
+                      <a:ext cx="5760720" cy="3752850"/>
+                    </a:xfrm>
+                    <a:prstGeom prst="rect">
+                      <a:avLst/>
+                    </a:prstGeom>
+                  </pic:spPr>
+                </pic:pic>
+              </a:graphicData>
+            </a:graphic>
+          </wp:inline>
+        </w:drawing>
+      </w:r>
+    </w:p>
+    <w:p/>
+    <w:p/>
+    <w:p>
+      <w:pPr>
+        <w:pStyle w:val="berschrift2"/>
+        <w:rPr>
+          <w:b/>
+          <w:bCs/>
+          <w:color w:val="000000" w:themeColor="text1"/>
+        </w:rPr>
+      </w:pPr>
+      <w:bookmarkStart w:id="9" w:name="_Toc134790526"/>
+      <w:r>
+        <w:rPr>
+          <w:b/>
+          <w:bCs/>
+          <w:color w:val="000000" w:themeColor="text1"/>
+        </w:rPr>
+        <w:t>Das Problem-Statement:</w:t>
+      </w:r>
+      <w:bookmarkEnd w:id="9"/>
+    </w:p>
+    <w:p>
+      <w:r>
+        <w:rPr>
+          <w:noProof/>
+        </w:rPr>
+        <w:drawing>
+          <wp:anchor distT="0" distB="0" distL="114300" distR="114300" simplePos="0" relativeHeight="251680768" behindDoc="0" locked="0" layoutInCell="1" allowOverlap="1" wp14:anchorId="572712E8" wp14:editId="110D2859">
+            <wp:simplePos x="0" y="0"/>
+            <wp:positionH relativeFrom="column">
+              <wp:posOffset>-1161</wp:posOffset>
+            </wp:positionH>
+            <wp:positionV relativeFrom="paragraph">
+              <wp:posOffset>2671</wp:posOffset>
+            </wp:positionV>
+            <wp:extent cx="5760720" cy="2395855"/>
+            <wp:effectExtent l="0" t="0" r="0" b="4445"/>
+            <wp:wrapSquare wrapText="bothSides"/>
+            <wp:docPr id="2" name="Grafik 2" descr="Ein Bild, das Diagramm enthält.&#10;&#10;Automatisch generierte Beschreibung"/>
+            <wp:cNvGraphicFramePr>
+              <a:graphicFrameLocks xmlns:a="http://schemas.openxmlformats.org/drawingml/2006/main" noChangeAspect="1"/>
+            </wp:cNvGraphicFramePr>
+            <a:graphic xmlns:a="http://schemas.openxmlformats.org/drawingml/2006/main">
+              <a:graphicData uri="http://schemas.openxmlformats.org/drawingml/2006/picture">
+                <pic:pic xmlns:pic="http://schemas.openxmlformats.org/drawingml/2006/picture">
+                  <pic:nvPicPr>
+                    <pic:cNvPr id="2" name="Grafik 2" descr="Ein Bild, das Diagramm enthält.&#10;&#10;Automatisch generierte Beschreibung"/>
+                    <pic:cNvPicPr/>
+                  </pic:nvPicPr>
+                  <pic:blipFill>
+                    <a:blip r:embed="rId16">
+                      <a:extLst>
+                        <a:ext uri="{28A0092B-C50C-407E-A947-70E740481C1C}">
+                          <a14:useLocalDpi xmlns:a14="http://schemas.microsoft.com/office/drawing/2010/main" val="0"/>
+                        </a:ext>
+                      </a:extLst>
+                    </a:blip>
+                    <a:stretch>
+                      <a:fillRect/>
+                    </a:stretch>
+                  </pic:blipFill>
+                  <pic:spPr>
+                    <a:xfrm>
+                      <a:off x="0" y="0"/>
+                      <a:ext cx="5760720" cy="2395855"/>
+                    </a:xfrm>
+                    <a:prstGeom prst="rect">
+                      <a:avLst/>
+                    </a:prstGeom>
+                  </pic:spPr>
+                </pic:pic>
+              </a:graphicData>
+            </a:graphic>
+          </wp:anchor>
+        </w:drawing>
+      </w:r>
+    </w:p>
+    <w:p>
+      <w:r>
+        <w:br w:type="page"/>
+      </w:r>
+    </w:p>
+    <w:p>
+      <w:pPr>
+        <w:pStyle w:val="berschrift2"/>
+        <w:rPr>
+          <w:b/>
+          <w:bCs/>
+          <w:color w:val="000000" w:themeColor="text1"/>
+        </w:rPr>
+      </w:pPr>
+      <w:bookmarkStart w:id="10" w:name="_Toc134790527"/>
+      <w:r>
+        <w:rPr>
+          <w:b/>
+          <w:bCs/>
+          <w:color w:val="000000" w:themeColor="text1"/>
+        </w:rPr>
+        <w:lastRenderedPageBreak/>
+        <w:t>Die User-Story:</w:t>
+      </w:r>
+      <w:bookmarkEnd w:id="10"/>
+    </w:p>
+    <w:p>
+      <w:r>
+        <w:rPr>
+          <w:noProof/>
+        </w:rPr>
+        <w:drawing>
+          <wp:anchor distT="0" distB="0" distL="114300" distR="114300" simplePos="0" relativeHeight="251681792" behindDoc="0" locked="0" layoutInCell="1" allowOverlap="1" wp14:anchorId="40D19E8C" wp14:editId="44BC2DE3">
+            <wp:simplePos x="0" y="0"/>
+            <wp:positionH relativeFrom="column">
+              <wp:posOffset>-1161</wp:posOffset>
+            </wp:positionH>
+            <wp:positionV relativeFrom="paragraph">
+              <wp:posOffset>-3131</wp:posOffset>
+            </wp:positionV>
+            <wp:extent cx="5760720" cy="3794760"/>
+            <wp:effectExtent l="0" t="0" r="0" b="0"/>
+            <wp:wrapSquare wrapText="bothSides"/>
+            <wp:docPr id="286807143" name="Grafik 286807143" descr="Ein Bild, das Diagramm enthält.&#10;&#10;Automatisch generierte Beschreibung"/>
+            <wp:cNvGraphicFramePr>
+              <a:graphicFrameLocks xmlns:a="http://schemas.openxmlformats.org/drawingml/2006/main" noChangeAspect="1"/>
+            </wp:cNvGraphicFramePr>
+            <a:graphic xmlns:a="http://schemas.openxmlformats.org/drawingml/2006/main">
+              <a:graphicData uri="http://schemas.openxmlformats.org/drawingml/2006/picture">
+                <pic:pic xmlns:pic="http://schemas.openxmlformats.org/drawingml/2006/picture">
+                  <pic:nvPicPr>
+                    <pic:cNvPr id="3" name="Grafik 3" descr="Ein Bild, das Diagramm enthält.&#10;&#10;Automatisch generierte Beschreibung"/>
+                    <pic:cNvPicPr/>
+                  </pic:nvPicPr>
+                  <pic:blipFill>
+                    <a:blip r:embed="rId17">
+                      <a:extLst>
+                        <a:ext uri="{28A0092B-C50C-407E-A947-70E740481C1C}">
+                          <a14:useLocalDpi xmlns:a14="http://schemas.microsoft.com/office/drawing/2010/main" val="0"/>
+                        </a:ext>
+                      </a:extLst>
+                    </a:blip>
+                    <a:stretch>
+                      <a:fillRect/>
+                    </a:stretch>
+                  </pic:blipFill>
+                  <pic:spPr>
+                    <a:xfrm>
+                      <a:off x="0" y="0"/>
+                      <a:ext cx="5760720" cy="3794760"/>
+                    </a:xfrm>
+                    <a:prstGeom prst="rect">
+                      <a:avLst/>
+                    </a:prstGeom>
+                  </pic:spPr>
+                </pic:pic>
+              </a:graphicData>
+            </a:graphic>
+          </wp:anchor>
+        </w:drawing>
+      </w:r>
+    </w:p>
+    <w:p>
+      <w:r>
+        <w:br w:type="page"/>
+      </w:r>
+    </w:p>
+    <w:p>
+      <w:pPr>
+        <w:pStyle w:val="berschrift1"/>
+        <w:rPr>
+          <w:b/>
+          <w:bCs/>
+          <w:color w:val="000000" w:themeColor="text1"/>
+        </w:rPr>
+      </w:pPr>
+      <w:bookmarkStart w:id="11" w:name="_Toc134790528"/>
+      <w:r>
+        <w:rPr>
+          <w:b/>
+          <w:bCs/>
+          <w:color w:val="000000" w:themeColor="text1"/>
+        </w:rPr>
+        <w:lastRenderedPageBreak/>
+        <w:t>Eingabefelder</w:t>
+      </w:r>
+      <w:r>
+        <w:rPr>
+          <w:b/>
+          <w:bCs/>
+          <w:color w:val="000000" w:themeColor="text1"/>
+        </w:rPr>
         <w:t xml:space="preserve"> Versicherungssummenmodell</w:t>
       </w:r>
-      <w:bookmarkEnd w:id="6"/>
+      <w:bookmarkEnd w:id="11"/>
     </w:p>
     <w:p/>
     <w:p>
@@ -1847,7 +2534,7 @@
                     <pic:cNvPicPr/>
                   </pic:nvPicPr>
                   <pic:blipFill>
-                    <a:blip r:embed="rId14">
+                    <a:blip r:embed="rId18">
                       <a:extLst>
                         <a:ext uri="{28A0092B-C50C-407E-A947-70E740481C1C}">
                           <a14:useLocalDpi xmlns:a14="http://schemas.microsoft.com/office/drawing/2010/main" val="0"/>
@@ -1909,6 +2596,9 @@
     </w:p>
     <w:p>
       <w:r>
+        <w:rPr>
+          <w:noProof/>
+        </w:rPr>
         <w:drawing>
           <wp:anchor distT="0" distB="0" distL="114300" distR="114300" simplePos="0" relativeHeight="251668480" behindDoc="0" locked="0" layoutInCell="1" allowOverlap="1" wp14:anchorId="43B67934" wp14:editId="37363500">
             <wp:simplePos x="0" y="0"/>
@@ -1933,7 +2623,7 @@
                     <pic:cNvPicPr/>
                   </pic:nvPicPr>
                   <pic:blipFill>
-                    <a:blip r:embed="rId15">
+                    <a:blip r:embed="rId19">
                       <a:extLst>
                         <a:ext uri="{28A0092B-C50C-407E-A947-70E740481C1C}">
                           <a14:useLocalDpi xmlns:a14="http://schemas.microsoft.com/office/drawing/2010/main" val="0"/>
@@ -1993,7 +2683,7 @@
                     <pic:cNvPicPr/>
                   </pic:nvPicPr>
                   <pic:blipFill>
-                    <a:blip r:embed="rId16">
+                    <a:blip r:embed="rId20">
                       <a:extLst>
                         <a:ext uri="{28A0092B-C50C-407E-A947-70E740481C1C}">
                           <a14:useLocalDpi xmlns:a14="http://schemas.microsoft.com/office/drawing/2010/main" val="0"/>
@@ -2058,7 +2748,7 @@
                     <pic:cNvPicPr/>
                   </pic:nvPicPr>
                   <pic:blipFill>
-                    <a:blip r:embed="rId17">
+                    <a:blip r:embed="rId21">
                       <a:extLst>
                         <a:ext uri="{28A0092B-C50C-407E-A947-70E740481C1C}">
                           <a14:useLocalDpi xmlns:a14="http://schemas.microsoft.com/office/drawing/2010/main" val="0"/>
@@ -2115,7 +2805,7 @@
           <w:color w:val="000000" w:themeColor="text1"/>
         </w:rPr>
       </w:pPr>
-      <w:bookmarkStart w:id="7" w:name="_Toc134789483"/>
+      <w:bookmarkStart w:id="12" w:name="_Toc134790529"/>
       <w:r>
         <w:rPr>
           <w:b/>
@@ -2125,11 +2815,14 @@
         <w:lastRenderedPageBreak/>
         <w:t>Eingabefelder Quadratmetermodell</w:t>
       </w:r>
-      <w:bookmarkEnd w:id="7"/>
+      <w:bookmarkEnd w:id="12"/>
     </w:p>
     <w:p/>
     <w:p>
       <w:r>
+        <w:rPr>
+          <w:noProof/>
+        </w:rPr>
         <w:drawing>
           <wp:anchor distT="0" distB="0" distL="114300" distR="114300" simplePos="0" relativeHeight="251669504" behindDoc="0" locked="0" layoutInCell="1" allowOverlap="1" wp14:anchorId="27E6E9FA" wp14:editId="7644F240">
             <wp:simplePos x="0" y="0"/>
@@ -2154,7 +2847,7 @@
                     <pic:cNvPicPr/>
                   </pic:nvPicPr>
                   <pic:blipFill>
-                    <a:blip r:embed="rId18">
+                    <a:blip r:embed="rId22">
                       <a:extLst>
                         <a:ext uri="{28A0092B-C50C-407E-A947-70E740481C1C}">
                           <a14:useLocalDpi xmlns:a14="http://schemas.microsoft.com/office/drawing/2010/main" val="0"/>
@@ -2195,6 +2888,9 @@
     </w:p>
     <w:p>
       <w:r>
+        <w:rPr>
+          <w:noProof/>
+        </w:rPr>
         <w:drawing>
           <wp:anchor distT="0" distB="0" distL="114300" distR="114300" simplePos="0" relativeHeight="251670528" behindDoc="0" locked="0" layoutInCell="1" allowOverlap="1" wp14:anchorId="0A4DA352" wp14:editId="652D0715">
             <wp:simplePos x="0" y="0"/>
@@ -2219,7 +2915,7 @@
                     <pic:cNvPicPr/>
                   </pic:nvPicPr>
                   <pic:blipFill>
-                    <a:blip r:embed="rId19">
+                    <a:blip r:embed="rId23">
                       <a:extLst>
                         <a:ext uri="{28A0092B-C50C-407E-A947-70E740481C1C}">
                           <a14:useLocalDpi xmlns:a14="http://schemas.microsoft.com/office/drawing/2010/main" val="0"/>
@@ -2246,6 +2942,9 @@
         </w:drawing>
       </w:r>
       <w:r>
+        <w:rPr>
+          <w:noProof/>
+        </w:rPr>
         <w:drawing>
           <wp:anchor distT="0" distB="0" distL="114300" distR="114300" simplePos="0" relativeHeight="251671552" behindDoc="0" locked="0" layoutInCell="1" allowOverlap="1" wp14:anchorId="0476F8C3" wp14:editId="07D21D6C">
             <wp:simplePos x="0" y="0"/>
@@ -2270,7 +2969,7 @@
                     <pic:cNvPicPr/>
                   </pic:nvPicPr>
                   <pic:blipFill>
-                    <a:blip r:embed="rId20">
+                    <a:blip r:embed="rId24">
                       <a:extLst>
                         <a:ext uri="{28A0092B-C50C-407E-A947-70E740481C1C}">
                           <a14:useLocalDpi xmlns:a14="http://schemas.microsoft.com/office/drawing/2010/main" val="0"/>
@@ -2325,6 +3024,9 @@
     </w:p>
     <w:p>
       <w:r>
+        <w:rPr>
+          <w:noProof/>
+        </w:rPr>
         <w:drawing>
           <wp:anchor distT="0" distB="0" distL="114300" distR="114300" simplePos="0" relativeHeight="251672576" behindDoc="0" locked="0" layoutInCell="1" allowOverlap="1" wp14:anchorId="7EC2D346" wp14:editId="516DC79E">
             <wp:simplePos x="0" y="0"/>
@@ -2349,7 +3051,7 @@
                     <pic:cNvPicPr/>
                   </pic:nvPicPr>
                   <pic:blipFill>
-                    <a:blip r:embed="rId21">
+                    <a:blip r:embed="rId25">
                       <a:extLst>
                         <a:ext uri="{28A0092B-C50C-407E-A947-70E740481C1C}">
                           <a14:useLocalDpi xmlns:a14="http://schemas.microsoft.com/office/drawing/2010/main" val="0"/>
@@ -2383,6 +3085,9 @@
     </w:p>
     <w:p>
       <w:r>
+        <w:rPr>
+          <w:noProof/>
+        </w:rPr>
         <w:drawing>
           <wp:inline distT="0" distB="0" distL="0" distR="0" wp14:anchorId="5A7C8B94" wp14:editId="77039DE8">
             <wp:extent cx="2248214" cy="295316"/>
@@ -2399,7 +3104,7 @@
                     <pic:cNvPicPr/>
                   </pic:nvPicPr>
                   <pic:blipFill>
-                    <a:blip r:embed="rId22"/>
+                    <a:blip r:embed="rId26"/>
                     <a:stretch>
                       <a:fillRect/>
                     </a:stretch>
@@ -2427,6 +3132,9 @@
     </w:p>
     <w:p>
       <w:r>
+        <w:rPr>
+          <w:noProof/>
+        </w:rPr>
         <w:drawing>
           <wp:anchor distT="0" distB="0" distL="114300" distR="114300" simplePos="0" relativeHeight="251673600" behindDoc="0" locked="0" layoutInCell="1" allowOverlap="1" wp14:anchorId="07958F8C" wp14:editId="59F0BF8D">
             <wp:simplePos x="0" y="0"/>
@@ -2451,7 +3159,7 @@
                     <pic:cNvPicPr/>
                   </pic:nvPicPr>
                   <pic:blipFill>
-                    <a:blip r:embed="rId23">
+                    <a:blip r:embed="rId27">
                       <a:extLst>
                         <a:ext uri="{28A0092B-C50C-407E-A947-70E740481C1C}">
                           <a14:useLocalDpi xmlns:a14="http://schemas.microsoft.com/office/drawing/2010/main" val="0"/>
@@ -2490,7 +3198,7 @@
           <w:color w:val="000000" w:themeColor="text1"/>
         </w:rPr>
       </w:pPr>
-      <w:bookmarkStart w:id="8" w:name="_Toc134789484"/>
+      <w:bookmarkStart w:id="13" w:name="_Toc134790530"/>
       <w:r>
         <w:rPr>
           <w:b/>
@@ -2500,11 +3208,14 @@
         <w:lastRenderedPageBreak/>
         <w:t>Dark und Light Mode</w:t>
       </w:r>
-      <w:bookmarkEnd w:id="8"/>
+      <w:bookmarkEnd w:id="13"/>
     </w:p>
     <w:p/>
     <w:p>
       <w:r>
+        <w:rPr>
+          <w:noProof/>
+        </w:rPr>
         <w:drawing>
           <wp:anchor distT="0" distB="0" distL="114300" distR="114300" simplePos="0" relativeHeight="251674624" behindDoc="0" locked="0" layoutInCell="1" allowOverlap="1" wp14:anchorId="2BD644ED" wp14:editId="64C9CBFC">
             <wp:simplePos x="0" y="0"/>
@@ -2529,7 +3240,7 @@
                     <pic:cNvPicPr/>
                   </pic:nvPicPr>
                   <pic:blipFill>
-                    <a:blip r:embed="rId24">
+                    <a:blip r:embed="rId28">
                       <a:extLst>
                         <a:ext uri="{28A0092B-C50C-407E-A947-70E740481C1C}">
                           <a14:useLocalDpi xmlns:a14="http://schemas.microsoft.com/office/drawing/2010/main" val="0"/>
@@ -2568,6 +3279,9 @@
     <w:p/>
     <w:p>
       <w:r>
+        <w:rPr>
+          <w:noProof/>
+        </w:rPr>
         <w:drawing>
           <wp:anchor distT="0" distB="0" distL="114300" distR="114300" simplePos="0" relativeHeight="251675648" behindDoc="0" locked="0" layoutInCell="1" allowOverlap="1" wp14:anchorId="2653E18B" wp14:editId="4BA7632C">
             <wp:simplePos x="0" y="0"/>
@@ -2592,7 +3306,7 @@
                     <pic:cNvPicPr/>
                   </pic:nvPicPr>
                   <pic:blipFill>
-                    <a:blip r:embed="rId25">
+                    <a:blip r:embed="rId29">
                       <a:extLst>
                         <a:ext uri="{28A0092B-C50C-407E-A947-70E740481C1C}">
                           <a14:useLocalDpi xmlns:a14="http://schemas.microsoft.com/office/drawing/2010/main" val="0"/>
@@ -2644,6 +3358,9 @@
     </w:p>
     <w:p>
       <w:r>
+        <w:rPr>
+          <w:noProof/>
+        </w:rPr>
         <w:drawing>
           <wp:anchor distT="0" distB="0" distL="114300" distR="114300" simplePos="0" relativeHeight="251676672" behindDoc="0" locked="0" layoutInCell="1" allowOverlap="1" wp14:anchorId="2A5B47BE" wp14:editId="191D1794">
             <wp:simplePos x="0" y="0"/>
@@ -2668,7 +3385,7 @@
                     <pic:cNvPicPr/>
                   </pic:nvPicPr>
                   <pic:blipFill>
-                    <a:blip r:embed="rId26">
+                    <a:blip r:embed="rId30">
                       <a:extLst>
                         <a:ext uri="{28A0092B-C50C-407E-A947-70E740481C1C}">
                           <a14:useLocalDpi xmlns:a14="http://schemas.microsoft.com/office/drawing/2010/main" val="0"/>
@@ -2704,7 +3421,7 @@
           <w:color w:val="000000" w:themeColor="text1"/>
         </w:rPr>
       </w:pPr>
-      <w:bookmarkStart w:id="9" w:name="_Toc134789485"/>
+      <w:bookmarkStart w:id="14" w:name="_Toc134790531"/>
       <w:r>
         <w:rPr>
           <w:b/>
@@ -2713,11 +3430,14 @@
         </w:rPr>
         <w:t>Das Bild</w:t>
       </w:r>
-      <w:bookmarkEnd w:id="9"/>
+      <w:bookmarkEnd w:id="14"/>
     </w:p>
     <w:p/>
     <w:p>
       <w:r>
+        <w:rPr>
+          <w:noProof/>
+        </w:rPr>
         <w:drawing>
           <wp:anchor distT="0" distB="0" distL="114300" distR="114300" simplePos="0" relativeHeight="251677696" behindDoc="0" locked="0" layoutInCell="1" allowOverlap="1" wp14:anchorId="7FBD2F08" wp14:editId="376E1CEB">
             <wp:simplePos x="0" y="0"/>
@@ -2742,7 +3462,7 @@
                     <pic:cNvPicPr/>
                   </pic:nvPicPr>
                   <pic:blipFill>
-                    <a:blip r:embed="rId27">
+                    <a:blip r:embed="rId31">
                       <a:extLst>
                         <a:ext uri="{28A0092B-C50C-407E-A947-70E740481C1C}">
                           <a14:useLocalDpi xmlns:a14="http://schemas.microsoft.com/office/drawing/2010/main" val="0"/>
@@ -2780,6 +3500,9 @@
     </w:p>
     <w:p>
       <w:r>
+        <w:rPr>
+          <w:noProof/>
+        </w:rPr>
         <w:drawing>
           <wp:anchor distT="0" distB="0" distL="114300" distR="114300" simplePos="0" relativeHeight="251678720" behindDoc="0" locked="0" layoutInCell="1" allowOverlap="1" wp14:anchorId="7A4B06B2" wp14:editId="6FF3D303">
             <wp:simplePos x="0" y="0"/>
@@ -2804,7 +3527,7 @@
                     <pic:cNvPicPr/>
                   </pic:nvPicPr>
                   <pic:blipFill>
-                    <a:blip r:embed="rId28">
+                    <a:blip r:embed="rId32">
                       <a:extLst>
                         <a:ext uri="{28A0092B-C50C-407E-A947-70E740481C1C}">
                           <a14:useLocalDpi xmlns:a14="http://schemas.microsoft.com/office/drawing/2010/main" val="0"/>
@@ -2853,7 +3576,7 @@
           <w:color w:val="000000" w:themeColor="text1"/>
         </w:rPr>
       </w:pPr>
-      <w:bookmarkStart w:id="10" w:name="_Toc134789486"/>
+      <w:bookmarkStart w:id="15" w:name="_Toc134790532"/>
       <w:r>
         <w:rPr>
           <w:b/>
@@ -2863,7 +3586,7 @@
         <w:lastRenderedPageBreak/>
         <w:t>Reflexion</w:t>
       </w:r>
-      <w:bookmarkEnd w:id="10"/>
+      <w:bookmarkEnd w:id="15"/>
     </w:p>
     <w:p/>
     <w:p>
@@ -2883,7 +3606,7 @@
       </w:r>
     </w:p>
     <w:sectPr>
-      <w:footerReference w:type="default" r:id="rId29"/>
+      <w:footerReference w:type="default" r:id="rId33"/>
       <w:pgSz w:w="11906" w:h="16838"/>
       <w:pgMar w:top="1417" w:right="1417" w:bottom="1134" w:left="1417" w:header="708" w:footer="708" w:gutter="0"/>
       <w:pgNumType w:start="0"/>
@@ -3725,6 +4448,7 @@
   <w:rsids>
     <w:rsidRoot w:val="00476322"/>
     <w:rsid w:val="0013547C"/>
+    <w:rsid w:val="003037C8"/>
     <w:rsid w:val="00407E30"/>
     <w:rsid w:val="00476322"/>
     <w:rsid w:val="00A74D22"/>

</xml_diff>